<commit_message>
relatorio e modelo de dominio
</commit_message>
<xml_diff>
--- a/Projeto.docx
+++ b/Projeto.docx
@@ -116,6 +116,117 @@
       <w:pPr>
         <w:rPr>
           <w:rFonts w:ascii="Times New Roman" w:hAnsi="Times New Roman" w:cs="Times New Roman"/>
+          <w:b w:val="1"/>
+          <w:bCs w:val="1"/>
+          <w:sz w:val="24"/>
+          <w:szCs w:val="24"/>
+          <w:lang w:val="pt-PT"/>
+        </w:rPr>
+      </w:pPr>
+      <w:proofErr w:type="spellStart"/>
+      <w:r>
+        <w:rPr>
+          <w:rFonts w:ascii="Times New Roman" w:hAnsi="Times New Roman" w:cs="Times New Roman"/>
+          <w:b w:val="1"/>
+          <w:bCs w:val="1"/>
+          <w:sz w:val="24"/>
+          <w:szCs w:val="24"/>
+          <w:lang w:val="pt-PT"/>
+        </w:rPr>
+        <w:t>Especificao</w:t>
+      </w:r>
+      <w:proofErr w:type="spellEnd"/>
+      <w:r>
+        <w:rPr>
+          <w:rFonts w:ascii="Times New Roman" w:hAnsi="Times New Roman" w:cs="Times New Roman"/>
+          <w:b w:val="1"/>
+          <w:bCs w:val="1"/>
+          <w:sz w:val="24"/>
+          <w:szCs w:val="24"/>
+          <w:lang w:val="pt-PT"/>
+        </w:rPr>
+        <w:t xml:space="preserve"> de Requisitos:</w:t>
+      </w:r>
+      <w:r>
+        <w:tab/>
+      </w:r>
+      <w:r>
+        <w:rPr>
+          <w:rFonts w:ascii="Times New Roman" w:hAnsi="Times New Roman" w:cs="Times New Roman"/>
+          <w:b w:val="1"/>
+          <w:bCs w:val="1"/>
+          <w:sz w:val="24"/>
+          <w:szCs w:val="24"/>
+          <w:lang w:val="pt-PT"/>
+        </w:rPr>
+        <w:t>--------------------------------------------------------------------------</w:t>
+      </w:r>
+    </w:p>
+    <w:p>
+      <w:pPr>
+        <w:pStyle w:val="Normal"/>
+        <w:rPr>
+          <w:rFonts w:ascii="Times New Roman" w:hAnsi="Times New Roman" w:cs="Times New Roman"/>
+          <w:b w:val="1"/>
+          <w:bCs w:val="1"/>
+          <w:sz w:val="24"/>
+          <w:szCs w:val="24"/>
+          <w:lang w:val="pt-PT"/>
+        </w:rPr>
+      </w:pPr>
+      <w:r>
+        <w:rPr>
+          <w:rFonts w:ascii="Times New Roman" w:hAnsi="Times New Roman" w:cs="Times New Roman"/>
+          <w:b w:val="1"/>
+          <w:bCs w:val="1"/>
+          <w:sz w:val="24"/>
+          <w:szCs w:val="24"/>
+          <w:lang w:val="pt-PT"/>
+        </w:rPr>
+        <w:t>Login:</w:t>
+      </w:r>
+    </w:p>
+    <w:p>
+      <w:pPr>
+        <w:pStyle w:val="Normal"/>
+        <w:rPr>
+          <w:rFonts w:ascii="Times New Roman" w:hAnsi="Times New Roman" w:cs="Times New Roman"/>
+          <w:b w:val="1"/>
+          <w:bCs w:val="1"/>
+          <w:sz w:val="24"/>
+          <w:szCs w:val="24"/>
+          <w:lang w:val="pt-PT"/>
+        </w:rPr>
+      </w:pPr>
+      <w:r>
+        <w:rPr>
+          <w:rFonts w:ascii="Times New Roman" w:hAnsi="Times New Roman" w:cs="Times New Roman"/>
+          <w:b w:val="0"/>
+          <w:bCs w:val="0"/>
+          <w:sz w:val="24"/>
+          <w:szCs w:val="24"/>
+          <w:lang w:val="pt-PT"/>
+        </w:rPr>
+        <w:t>Entrar como  filial ou sede</w:t>
+      </w:r>
+    </w:p>
+    <w:p>
+      <w:pPr>
+        <w:pStyle w:val="Normal"/>
+        <w:rPr>
+          <w:rFonts w:ascii="Times New Roman" w:hAnsi="Times New Roman" w:cs="Times New Roman"/>
+          <w:b w:val="1"/>
+          <w:bCs w:val="1"/>
+          <w:sz w:val="24"/>
+          <w:szCs w:val="24"/>
+          <w:lang w:val="pt-PT"/>
+        </w:rPr>
+      </w:pPr>
+    </w:p>
+    <w:p>
+      <w:pPr>
+        <w:rPr>
+          <w:rFonts w:ascii="Times New Roman" w:hAnsi="Times New Roman" w:cs="Times New Roman"/>
           <w:b/>
           <w:bCs/>
           <w:sz w:val="24"/>
@@ -132,8 +243,204 @@
           <w:szCs w:val="24"/>
           <w:lang w:val="pt-PT"/>
         </w:rPr>
-        <w:t>Especificao de Requisitos:</w:t>
-      </w:r>
+        <w:t>Gestao de veiculos:</w:t>
+      </w:r>
+    </w:p>
+    <w:p>
+      <w:pPr>
+        <w:rPr>
+          <w:rFonts w:ascii="Times New Roman" w:hAnsi="Times New Roman" w:cs="Times New Roman"/>
+          <w:sz w:val="24"/>
+          <w:szCs w:val="24"/>
+          <w:lang w:val="pt-PT"/>
+        </w:rPr>
+      </w:pPr>
+      <w:r>
+        <w:rPr>
+          <w:rFonts w:ascii="Times New Roman" w:hAnsi="Times New Roman" w:cs="Times New Roman"/>
+          <w:sz w:val="24"/>
+          <w:szCs w:val="24"/>
+          <w:lang w:val="pt-PT"/>
+        </w:rPr>
+        <w:t>-Registar informacoes(matrícula, marca, modelo, anterior dono, nº de</w:t>
+      </w:r>
+    </w:p>
+    <w:p>
+      <w:pPr>
+        <w:rPr>
+          <w:rFonts w:ascii="Times New Roman" w:hAnsi="Times New Roman" w:cs="Times New Roman"/>
+          <w:sz w:val="24"/>
+          <w:szCs w:val="24"/>
+          <w:lang w:val="pt-PT"/>
+        </w:rPr>
+      </w:pPr>
+      <w:r>
+        <w:rPr>
+          <w:rFonts w:ascii="Times New Roman" w:hAnsi="Times New Roman" w:cs="Times New Roman"/>
+          <w:sz w:val="24"/>
+          <w:szCs w:val="24"/>
+          <w:lang w:val="pt-PT"/>
+        </w:rPr>
+        <w:t>donos, características do veículo)</w:t>
+      </w:r>
+    </w:p>
+    <w:p>
+      <w:pPr>
+        <w:pStyle w:val="Normal"/>
+        <w:rPr>
+          <w:rFonts w:ascii="Times New Roman" w:hAnsi="Times New Roman" w:cs="Times New Roman"/>
+          <w:sz w:val="24"/>
+          <w:szCs w:val="24"/>
+          <w:lang w:val="pt-PT"/>
+        </w:rPr>
+      </w:pPr>
+      <w:r>
+        <w:rPr>
+          <w:rFonts w:ascii="Times New Roman" w:hAnsi="Times New Roman" w:cs="Times New Roman"/>
+          <w:sz w:val="24"/>
+          <w:szCs w:val="24"/>
+          <w:lang w:val="pt-PT"/>
+        </w:rPr>
+        <w:t xml:space="preserve">Ver </w:t>
+      </w:r>
+      <w:proofErr w:type="spellStart"/>
+      <w:r>
+        <w:rPr>
+          <w:rFonts w:ascii="Times New Roman" w:hAnsi="Times New Roman" w:cs="Times New Roman"/>
+          <w:sz w:val="24"/>
+          <w:szCs w:val="24"/>
+          <w:lang w:val="pt-PT"/>
+        </w:rPr>
+        <w:t>localizacao</w:t>
+      </w:r>
+      <w:proofErr w:type="spellEnd"/>
+      <w:r>
+        <w:rPr>
+          <w:rFonts w:ascii="Times New Roman" w:hAnsi="Times New Roman" w:cs="Times New Roman"/>
+          <w:sz w:val="24"/>
+          <w:szCs w:val="24"/>
+          <w:lang w:val="pt-PT"/>
+        </w:rPr>
+        <w:t xml:space="preserve"> do </w:t>
+      </w:r>
+      <w:proofErr w:type="gramStart"/>
+      <w:r>
+        <w:rPr>
+          <w:rFonts w:ascii="Times New Roman" w:hAnsi="Times New Roman" w:cs="Times New Roman"/>
+          <w:sz w:val="24"/>
+          <w:szCs w:val="24"/>
+          <w:lang w:val="pt-PT"/>
+        </w:rPr>
+        <w:t>veiculo</w:t>
+      </w:r>
+      <w:proofErr w:type="gramEnd"/>
+      <w:r>
+        <w:rPr>
+          <w:rFonts w:ascii="Times New Roman" w:hAnsi="Times New Roman" w:cs="Times New Roman"/>
+          <w:sz w:val="24"/>
+          <w:szCs w:val="24"/>
+          <w:lang w:val="pt-PT"/>
+        </w:rPr>
+        <w:t xml:space="preserve"> </w:t>
+      </w:r>
+      <w:r>
+        <w:rPr>
+          <w:rFonts w:ascii="Times New Roman" w:hAnsi="Times New Roman" w:cs="Times New Roman"/>
+          <w:sz w:val="24"/>
+          <w:szCs w:val="24"/>
+          <w:lang w:val="pt-PT"/>
+        </w:rPr>
+        <w:t>( Filial</w:t>
+      </w:r>
+      <w:r>
+        <w:rPr>
+          <w:rFonts w:ascii="Times New Roman" w:hAnsi="Times New Roman" w:cs="Times New Roman"/>
+          <w:sz w:val="24"/>
+          <w:szCs w:val="24"/>
+          <w:lang w:val="pt-PT"/>
+        </w:rPr>
+        <w:t>/Sede/Feira)</w:t>
+      </w:r>
+    </w:p>
+    <w:p>
+      <w:pPr>
+        <w:pStyle w:val="Normal"/>
+        <w:rPr>
+          <w:rFonts w:ascii="Times New Roman" w:hAnsi="Times New Roman" w:cs="Times New Roman"/>
+          <w:sz w:val="24"/>
+          <w:szCs w:val="24"/>
+          <w:lang w:val="pt-PT"/>
+        </w:rPr>
+      </w:pPr>
+      <w:r>
+        <w:rPr>
+          <w:rFonts w:ascii="Times New Roman" w:hAnsi="Times New Roman" w:cs="Times New Roman"/>
+          <w:sz w:val="24"/>
+          <w:szCs w:val="24"/>
+          <w:lang w:val="pt-PT"/>
+        </w:rPr>
+        <w:t>Historico</w:t>
+      </w:r>
+      <w:r>
+        <w:rPr>
+          <w:rFonts w:ascii="Times New Roman" w:hAnsi="Times New Roman" w:cs="Times New Roman"/>
+          <w:sz w:val="24"/>
+          <w:szCs w:val="24"/>
+          <w:lang w:val="pt-PT"/>
+        </w:rPr>
+        <w:t xml:space="preserve"> de </w:t>
+      </w:r>
+      <w:proofErr w:type="spellStart"/>
+      <w:r>
+        <w:rPr>
+          <w:rFonts w:ascii="Times New Roman" w:hAnsi="Times New Roman" w:cs="Times New Roman"/>
+          <w:sz w:val="24"/>
+          <w:szCs w:val="24"/>
+          <w:lang w:val="pt-PT"/>
+        </w:rPr>
+        <w:t>reparacoes</w:t>
+      </w:r>
+      <w:proofErr w:type="spellEnd"/>
+    </w:p>
+    <w:p>
+      <w:pPr>
+        <w:pStyle w:val="Normal"/>
+        <w:rPr>
+          <w:rFonts w:ascii="Times New Roman" w:hAnsi="Times New Roman" w:cs="Times New Roman"/>
+          <w:sz w:val="24"/>
+          <w:szCs w:val="24"/>
+          <w:lang w:val="pt-PT"/>
+        </w:rPr>
+      </w:pPr>
+      <w:r>
+        <w:rPr>
+          <w:rFonts w:ascii="Times New Roman" w:hAnsi="Times New Roman" w:cs="Times New Roman"/>
+          <w:sz w:val="24"/>
+          <w:szCs w:val="24"/>
+          <w:lang w:val="pt-PT"/>
+        </w:rPr>
+        <w:t>Historico</w:t>
+      </w:r>
+      <w:r>
+        <w:rPr>
+          <w:rFonts w:ascii="Times New Roman" w:hAnsi="Times New Roman" w:cs="Times New Roman"/>
+          <w:sz w:val="24"/>
+          <w:szCs w:val="24"/>
+          <w:lang w:val="pt-PT"/>
+        </w:rPr>
+        <w:t xml:space="preserve"> de </w:t>
+      </w:r>
+      <w:proofErr w:type="spellStart"/>
+      <w:r>
+        <w:rPr>
+          <w:rFonts w:ascii="Times New Roman" w:hAnsi="Times New Roman" w:cs="Times New Roman"/>
+          <w:sz w:val="24"/>
+          <w:szCs w:val="24"/>
+          <w:lang w:val="pt-PT"/>
+        </w:rPr>
+        <w:t>revisoes</w:t>
+      </w:r>
+      <w:proofErr w:type="spellEnd"/>
     </w:p>
     <w:p>
       <w:pPr>
@@ -155,45 +462,239 @@
           <w:szCs w:val="24"/>
           <w:lang w:val="pt-PT"/>
         </w:rPr>
-        <w:t>Gestao de veiculos:</w:t>
-      </w:r>
-    </w:p>
-    <w:p>
-      <w:pPr>
-        <w:rPr>
-          <w:rFonts w:ascii="Times New Roman" w:hAnsi="Times New Roman" w:cs="Times New Roman"/>
-          <w:sz w:val="24"/>
-          <w:szCs w:val="24"/>
-          <w:lang w:val="pt-PT"/>
-        </w:rPr>
-      </w:pPr>
-      <w:r>
-        <w:rPr>
-          <w:rFonts w:ascii="Times New Roman" w:hAnsi="Times New Roman" w:cs="Times New Roman"/>
-          <w:sz w:val="24"/>
-          <w:szCs w:val="24"/>
-          <w:lang w:val="pt-PT"/>
-        </w:rPr>
-        <w:t>-Registar informacoes(matrícula, marca, modelo, anterior dono, nº de</w:t>
-      </w:r>
-    </w:p>
-    <w:p>
-      <w:pPr>
-        <w:rPr>
-          <w:rFonts w:ascii="Times New Roman" w:hAnsi="Times New Roman" w:cs="Times New Roman"/>
-          <w:sz w:val="24"/>
-          <w:szCs w:val="24"/>
-          <w:lang w:val="pt-PT"/>
-        </w:rPr>
-      </w:pPr>
-      <w:r>
-        <w:rPr>
-          <w:rFonts w:ascii="Times New Roman" w:hAnsi="Times New Roman" w:cs="Times New Roman"/>
-          <w:sz w:val="24"/>
-          <w:szCs w:val="24"/>
-          <w:lang w:val="pt-PT"/>
-        </w:rPr>
-        <w:t>donos, características do veículo)</w:t>
+        <w:t>Gestao de pecas:</w:t>
+      </w:r>
+    </w:p>
+    <w:p>
+      <w:pPr>
+        <w:rPr>
+          <w:rFonts w:ascii="Times New Roman" w:hAnsi="Times New Roman" w:cs="Times New Roman"/>
+          <w:sz w:val="24"/>
+          <w:szCs w:val="24"/>
+          <w:lang w:val="pt-PT"/>
+        </w:rPr>
+      </w:pPr>
+      <w:r>
+        <w:rPr>
+          <w:rFonts w:ascii="Times New Roman" w:hAnsi="Times New Roman" w:cs="Times New Roman"/>
+          <w:sz w:val="24"/>
+          <w:szCs w:val="24"/>
+          <w:lang w:val="pt-PT"/>
+        </w:rPr>
+        <w:t xml:space="preserve">-Registar armazenamento de pecas e </w:t>
+      </w:r>
+      <w:proofErr w:type="spellStart"/>
+      <w:r>
+        <w:rPr>
+          <w:rFonts w:ascii="Times New Roman" w:hAnsi="Times New Roman" w:cs="Times New Roman"/>
+          <w:sz w:val="24"/>
+          <w:szCs w:val="24"/>
+          <w:lang w:val="pt-PT"/>
+        </w:rPr>
+        <w:t>consumiveis</w:t>
+      </w:r>
+      <w:proofErr w:type="spellEnd"/>
+      <w:r>
+        <w:tab/>
+      </w:r>
+      <w:r>
+        <w:rPr>
+          <w:rFonts w:ascii="Times New Roman" w:hAnsi="Times New Roman" w:cs="Times New Roman"/>
+          <w:sz w:val="24"/>
+          <w:szCs w:val="24"/>
+          <w:lang w:val="pt-PT"/>
+        </w:rPr>
+        <w:t xml:space="preserve">??? Registamos 1o e </w:t>
+      </w:r>
+      <w:proofErr w:type="spellStart"/>
+      <w:r>
+        <w:rPr>
+          <w:rFonts w:ascii="Times New Roman" w:hAnsi="Times New Roman" w:cs="Times New Roman"/>
+          <w:sz w:val="24"/>
+          <w:szCs w:val="24"/>
+          <w:lang w:val="pt-PT"/>
+        </w:rPr>
+        <w:t>so</w:t>
+      </w:r>
+      <w:proofErr w:type="spellEnd"/>
+      <w:r>
+        <w:rPr>
+          <w:rFonts w:ascii="Times New Roman" w:hAnsi="Times New Roman" w:cs="Times New Roman"/>
+          <w:sz w:val="24"/>
+          <w:szCs w:val="24"/>
+          <w:lang w:val="pt-PT"/>
+        </w:rPr>
+        <w:t xml:space="preserve"> depois pedimos transferencia?</w:t>
+      </w:r>
+    </w:p>
+    <w:p>
+      <w:pPr>
+        <w:rPr>
+          <w:rFonts w:ascii="Times New Roman" w:hAnsi="Times New Roman" w:cs="Times New Roman"/>
+          <w:sz w:val="24"/>
+          <w:szCs w:val="24"/>
+          <w:lang w:val="pt-PT"/>
+        </w:rPr>
+      </w:pPr>
+      <w:r>
+        <w:rPr>
+          <w:rFonts w:ascii="Times New Roman" w:hAnsi="Times New Roman" w:cs="Times New Roman"/>
+          <w:sz w:val="24"/>
+          <w:szCs w:val="24"/>
+          <w:lang w:val="pt-PT"/>
+        </w:rPr>
+        <w:t xml:space="preserve">-Ver stock e apresentar quantidade minima das pecas e </w:t>
+      </w:r>
+      <w:proofErr w:type="spellStart"/>
+      <w:r>
+        <w:rPr>
+          <w:rFonts w:ascii="Times New Roman" w:hAnsi="Times New Roman" w:cs="Times New Roman"/>
+          <w:sz w:val="24"/>
+          <w:szCs w:val="24"/>
+          <w:lang w:val="pt-PT"/>
+        </w:rPr>
+        <w:t>consumiveis</w:t>
+      </w:r>
+      <w:proofErr w:type="spellEnd"/>
+      <w:r>
+        <w:rPr>
+          <w:rFonts w:ascii="Times New Roman" w:hAnsi="Times New Roman" w:cs="Times New Roman"/>
+          <w:sz w:val="24"/>
+          <w:szCs w:val="24"/>
+          <w:lang w:val="pt-PT"/>
+        </w:rPr>
+        <w:t xml:space="preserve"> em stock por filia/</w:t>
+      </w:r>
+      <w:proofErr w:type="gramStart"/>
+      <w:r>
+        <w:rPr>
+          <w:rFonts w:ascii="Times New Roman" w:hAnsi="Times New Roman" w:cs="Times New Roman"/>
+          <w:sz w:val="24"/>
+          <w:szCs w:val="24"/>
+          <w:lang w:val="pt-PT"/>
+        </w:rPr>
+        <w:t>sede(</w:t>
+      </w:r>
+      <w:proofErr w:type="gramEnd"/>
+      <w:r>
+        <w:rPr>
+          <w:rFonts w:ascii="Times New Roman" w:hAnsi="Times New Roman" w:cs="Times New Roman"/>
+          <w:sz w:val="24"/>
+          <w:szCs w:val="24"/>
+          <w:lang w:val="pt-PT"/>
+        </w:rPr>
+        <w:t xml:space="preserve">O </w:t>
+      </w:r>
+      <w:proofErr w:type="gramStart"/>
+      <w:r>
+        <w:rPr>
+          <w:rFonts w:ascii="Times New Roman" w:hAnsi="Times New Roman" w:cs="Times New Roman"/>
+          <w:sz w:val="24"/>
+          <w:szCs w:val="24"/>
+          <w:lang w:val="pt-PT"/>
+        </w:rPr>
+        <w:t>numero</w:t>
+      </w:r>
+      <w:proofErr w:type="gramEnd"/>
+      <w:r>
+        <w:rPr>
+          <w:rFonts w:ascii="Times New Roman" w:hAnsi="Times New Roman" w:cs="Times New Roman"/>
+          <w:sz w:val="24"/>
+          <w:szCs w:val="24"/>
+          <w:lang w:val="pt-PT"/>
+        </w:rPr>
+        <w:t xml:space="preserve"> </w:t>
+      </w:r>
+      <w:proofErr w:type="spellStart"/>
+      <w:r>
+        <w:rPr>
+          <w:rFonts w:ascii="Times New Roman" w:hAnsi="Times New Roman" w:cs="Times New Roman"/>
+          <w:sz w:val="24"/>
+          <w:szCs w:val="24"/>
+          <w:lang w:val="pt-PT"/>
+        </w:rPr>
+        <w:t>minimo</w:t>
+      </w:r>
+      <w:proofErr w:type="spellEnd"/>
+      <w:r>
+        <w:rPr>
+          <w:rFonts w:ascii="Times New Roman" w:hAnsi="Times New Roman" w:cs="Times New Roman"/>
+          <w:sz w:val="24"/>
+          <w:szCs w:val="24"/>
+          <w:lang w:val="pt-PT"/>
+        </w:rPr>
+        <w:t xml:space="preserve"> da sede dever ser maior do que o das filiais)</w:t>
+      </w:r>
+    </w:p>
+    <w:p>
+      <w:pPr>
+        <w:rPr>
+          <w:rFonts w:ascii="Times New Roman" w:hAnsi="Times New Roman" w:cs="Times New Roman"/>
+          <w:sz w:val="24"/>
+          <w:szCs w:val="24"/>
+          <w:lang w:val="pt-PT"/>
+        </w:rPr>
+      </w:pPr>
+      <w:r>
+        <w:rPr>
+          <w:rFonts w:ascii="Times New Roman" w:hAnsi="Times New Roman" w:cs="Times New Roman"/>
+          <w:sz w:val="24"/>
+          <w:szCs w:val="24"/>
+          <w:lang w:val="pt-PT"/>
+        </w:rPr>
+        <w:t>-Fazer pedidos de transferencia entre sedes e filiales</w:t>
+      </w:r>
+    </w:p>
+    <w:p>
+      <w:pPr>
+        <w:pStyle w:val="Normal"/>
+        <w:bidi w:val="0"/>
+        <w:spacing w:before="0" w:beforeAutospacing="off" w:after="160" w:afterAutospacing="off" w:line="259" w:lineRule="auto"/>
+        <w:ind w:left="0" w:right="0"/>
+        <w:jc w:val="left"/>
+        <w:rPr>
+          <w:rFonts w:ascii="Times New Roman" w:hAnsi="Times New Roman" w:cs="Times New Roman"/>
+          <w:sz w:val="24"/>
+          <w:szCs w:val="24"/>
+          <w:lang w:val="pt-PT"/>
+        </w:rPr>
+      </w:pPr>
+      <w:r>
+        <w:rPr>
+          <w:rFonts w:ascii="Times New Roman" w:hAnsi="Times New Roman" w:cs="Times New Roman"/>
+          <w:sz w:val="24"/>
+          <w:szCs w:val="24"/>
+          <w:lang w:val="pt-PT"/>
+        </w:rPr>
+        <w:t>-</w:t>
+      </w:r>
+      <w:r>
+        <w:rPr>
+          <w:rFonts w:ascii="Times New Roman" w:hAnsi="Times New Roman" w:cs="Times New Roman"/>
+          <w:sz w:val="24"/>
+          <w:szCs w:val="24"/>
+          <w:lang w:val="pt-PT"/>
+        </w:rPr>
+        <w:t>Fazer pedido de encomenda? (Perguntar ao professor</w:t>
+      </w:r>
+    </w:p>
+    <w:p>
+      <w:pPr>
+        <w:rPr>
+          <w:rFonts w:ascii="Times New Roman" w:hAnsi="Times New Roman" w:cs="Times New Roman"/>
+          <w:sz w:val="24"/>
+          <w:szCs w:val="24"/>
+          <w:lang w:val="pt-PT"/>
+        </w:rPr>
+      </w:pPr>
+      <w:r>
+        <w:rPr>
+          <w:rFonts w:ascii="Times New Roman" w:hAnsi="Times New Roman" w:cs="Times New Roman"/>
+          <w:sz w:val="24"/>
+          <w:szCs w:val="24"/>
+          <w:lang w:val="pt-PT"/>
+        </w:rPr>
+        <w:t>-Registar local de armazenamento(sede, filiais)</w:t>
       </w:r>
     </w:p>
     <w:p>
@@ -216,103 +717,277 @@
           <w:szCs w:val="24"/>
           <w:lang w:val="pt-PT"/>
         </w:rPr>
-        <w:t>Gestao de pecas:</w:t>
-      </w:r>
-    </w:p>
-    <w:p>
-      <w:pPr>
-        <w:rPr>
-          <w:rFonts w:ascii="Times New Roman" w:hAnsi="Times New Roman" w:cs="Times New Roman"/>
-          <w:sz w:val="24"/>
-          <w:szCs w:val="24"/>
-          <w:lang w:val="pt-PT"/>
-        </w:rPr>
-      </w:pPr>
-      <w:r>
-        <w:rPr>
-          <w:rFonts w:ascii="Times New Roman" w:hAnsi="Times New Roman" w:cs="Times New Roman"/>
-          <w:sz w:val="24"/>
-          <w:szCs w:val="24"/>
-          <w:lang w:val="pt-PT"/>
-        </w:rPr>
-        <w:t>-Registar armazenamento de pecas e consumiveis</w:t>
-      </w:r>
-    </w:p>
-    <w:p>
-      <w:pPr>
-        <w:rPr>
-          <w:rFonts w:ascii="Times New Roman" w:hAnsi="Times New Roman" w:cs="Times New Roman"/>
-          <w:sz w:val="24"/>
-          <w:szCs w:val="24"/>
-          <w:lang w:val="pt-PT"/>
-        </w:rPr>
-      </w:pPr>
-      <w:r>
-        <w:rPr>
-          <w:rFonts w:ascii="Times New Roman" w:hAnsi="Times New Roman" w:cs="Times New Roman"/>
-          <w:sz w:val="24"/>
-          <w:szCs w:val="24"/>
-          <w:lang w:val="pt-PT"/>
-        </w:rPr>
-        <w:t>-Apresentar quantidade minima das pecas e consumiveis em stock por filia/sede(O numero minimo da sede dever ser maior do que o das filiais)</w:t>
-      </w:r>
-    </w:p>
-    <w:p>
-      <w:pPr>
-        <w:rPr>
-          <w:rFonts w:ascii="Times New Roman" w:hAnsi="Times New Roman" w:cs="Times New Roman"/>
-          <w:sz w:val="24"/>
-          <w:szCs w:val="24"/>
-          <w:lang w:val="pt-PT"/>
-        </w:rPr>
-      </w:pPr>
-      <w:r>
-        <w:rPr>
-          <w:rFonts w:ascii="Times New Roman" w:hAnsi="Times New Roman" w:cs="Times New Roman"/>
-          <w:sz w:val="24"/>
-          <w:szCs w:val="24"/>
-          <w:lang w:val="pt-PT"/>
-        </w:rPr>
-        <w:t>-Fazer pedidos entre sedes e filiales</w:t>
-      </w:r>
-    </w:p>
-    <w:p>
-      <w:pPr>
-        <w:rPr>
-          <w:rFonts w:ascii="Times New Roman" w:hAnsi="Times New Roman" w:cs="Times New Roman"/>
-          <w:sz w:val="24"/>
-          <w:szCs w:val="24"/>
-          <w:lang w:val="pt-PT"/>
-        </w:rPr>
-      </w:pPr>
-      <w:r>
-        <w:rPr>
-          <w:rFonts w:ascii="Times New Roman" w:hAnsi="Times New Roman" w:cs="Times New Roman"/>
-          <w:sz w:val="24"/>
-          <w:szCs w:val="24"/>
-          <w:lang w:val="pt-PT"/>
-        </w:rPr>
-        <w:t>-Preencer o pedido(nome da peca, quantidade,nome da sede/filial)</w:t>
-      </w:r>
-    </w:p>
-    <w:p>
-      <w:pPr>
-        <w:rPr>
-          <w:rFonts w:ascii="Times New Roman" w:hAnsi="Times New Roman" w:cs="Times New Roman"/>
-          <w:sz w:val="24"/>
-          <w:szCs w:val="24"/>
-          <w:lang w:val="pt-PT"/>
-        </w:rPr>
-      </w:pPr>
-      <w:r>
-        <w:rPr>
-          <w:rFonts w:ascii="Times New Roman" w:hAnsi="Times New Roman" w:cs="Times New Roman"/>
-          <w:sz w:val="24"/>
-          <w:szCs w:val="24"/>
-          <w:lang w:val="pt-PT"/>
-        </w:rPr>
-        <w:t>-Registar local de armazenamento(sede, filiais)</w:t>
-      </w:r>
+        <w:t>Gestao de eventos:</w:t>
+      </w:r>
+    </w:p>
+    <w:p>
+      <w:pPr>
+        <w:rPr>
+          <w:rFonts w:ascii="Times New Roman" w:hAnsi="Times New Roman" w:cs="Times New Roman"/>
+          <w:sz w:val="24"/>
+          <w:szCs w:val="24"/>
+          <w:lang w:val="pt-PT"/>
+        </w:rPr>
+      </w:pPr>
+      <w:r>
+        <w:rPr>
+          <w:rFonts w:ascii="Times New Roman" w:hAnsi="Times New Roman" w:cs="Times New Roman"/>
+          <w:sz w:val="24"/>
+          <w:szCs w:val="24"/>
+          <w:lang w:val="pt-PT"/>
+        </w:rPr>
+        <w:t>-Registar eventos</w:t>
+      </w:r>
+    </w:p>
+    <w:p>
+      <w:pPr>
+        <w:pStyle w:val="Normal"/>
+        <w:rPr>
+          <w:rFonts w:ascii="Times New Roman" w:hAnsi="Times New Roman" w:cs="Times New Roman"/>
+          <w:sz w:val="24"/>
+          <w:szCs w:val="24"/>
+          <w:lang w:val="pt-PT"/>
+        </w:rPr>
+      </w:pPr>
+      <w:r>
+        <w:rPr>
+          <w:rFonts w:ascii="Times New Roman" w:hAnsi="Times New Roman" w:cs="Times New Roman"/>
+          <w:sz w:val="24"/>
+          <w:szCs w:val="24"/>
+          <w:lang w:val="pt-PT"/>
+        </w:rPr>
+        <w:t xml:space="preserve">- Apresentar </w:t>
+      </w:r>
+      <w:proofErr w:type="spellStart"/>
+      <w:r>
+        <w:rPr>
+          <w:rFonts w:ascii="Times New Roman" w:hAnsi="Times New Roman" w:cs="Times New Roman"/>
+          <w:sz w:val="24"/>
+          <w:szCs w:val="24"/>
+          <w:lang w:val="pt-PT"/>
+        </w:rPr>
+        <w:t>informacoes</w:t>
+      </w:r>
+      <w:proofErr w:type="spellEnd"/>
+      <w:r>
+        <w:rPr>
+          <w:rFonts w:ascii="Times New Roman" w:hAnsi="Times New Roman" w:cs="Times New Roman"/>
+          <w:sz w:val="24"/>
+          <w:szCs w:val="24"/>
+          <w:lang w:val="pt-PT"/>
+        </w:rPr>
+        <w:t xml:space="preserve"> sobre o evento:</w:t>
+      </w:r>
+    </w:p>
+    <w:p>
+      <w:pPr>
+        <w:ind w:firstLine="720"/>
+        <w:rPr>
+          <w:rFonts w:ascii="Times New Roman" w:hAnsi="Times New Roman" w:cs="Times New Roman"/>
+          <w:sz w:val="24"/>
+          <w:szCs w:val="24"/>
+          <w:lang w:val="pt-PT"/>
+        </w:rPr>
+      </w:pPr>
+      <w:r>
+        <w:rPr>
+          <w:rFonts w:ascii="Times New Roman" w:hAnsi="Times New Roman" w:cs="Times New Roman"/>
+          <w:sz w:val="24"/>
+          <w:szCs w:val="24"/>
+          <w:lang w:val="pt-PT"/>
+        </w:rPr>
+        <w:t xml:space="preserve">-Apresentar data </w:t>
+      </w:r>
+      <w:proofErr w:type="gramStart"/>
+      <w:r>
+        <w:rPr>
+          <w:rFonts w:ascii="Times New Roman" w:hAnsi="Times New Roman" w:cs="Times New Roman"/>
+          <w:sz w:val="24"/>
+          <w:szCs w:val="24"/>
+          <w:lang w:val="pt-PT"/>
+        </w:rPr>
+        <w:t>inicio/fim</w:t>
+      </w:r>
+      <w:proofErr w:type="gramEnd"/>
+      <w:r>
+        <w:rPr>
+          <w:rFonts w:ascii="Times New Roman" w:hAnsi="Times New Roman" w:cs="Times New Roman"/>
+          <w:sz w:val="24"/>
+          <w:szCs w:val="24"/>
+          <w:lang w:val="pt-PT"/>
+        </w:rPr>
+        <w:t xml:space="preserve"> de eventos com o respetivo nome do evento e </w:t>
+      </w:r>
+      <w:proofErr w:type="gramStart"/>
+      <w:r>
+        <w:rPr>
+          <w:rFonts w:ascii="Times New Roman" w:hAnsi="Times New Roman" w:cs="Times New Roman"/>
+          <w:sz w:val="24"/>
+          <w:szCs w:val="24"/>
+          <w:lang w:val="pt-PT"/>
+        </w:rPr>
+        <w:t>numero</w:t>
+      </w:r>
+      <w:proofErr w:type="gramEnd"/>
+      <w:r>
+        <w:rPr>
+          <w:rFonts w:ascii="Times New Roman" w:hAnsi="Times New Roman" w:cs="Times New Roman"/>
+          <w:sz w:val="24"/>
+          <w:szCs w:val="24"/>
+          <w:lang w:val="pt-PT"/>
+        </w:rPr>
+        <w:t xml:space="preserve"> de </w:t>
+      </w:r>
+      <w:proofErr w:type="spellStart"/>
+      <w:r>
+        <w:rPr>
+          <w:rFonts w:ascii="Times New Roman" w:hAnsi="Times New Roman" w:cs="Times New Roman"/>
+          <w:sz w:val="24"/>
+          <w:szCs w:val="24"/>
+          <w:lang w:val="pt-PT"/>
+        </w:rPr>
+        <w:t>veiculos</w:t>
+      </w:r>
+      <w:proofErr w:type="spellEnd"/>
+      <w:r>
+        <w:rPr>
+          <w:rFonts w:ascii="Times New Roman" w:hAnsi="Times New Roman" w:cs="Times New Roman"/>
+          <w:sz w:val="24"/>
+          <w:szCs w:val="24"/>
+          <w:lang w:val="pt-PT"/>
+        </w:rPr>
+        <w:t xml:space="preserve"> em </w:t>
+      </w:r>
+      <w:proofErr w:type="spellStart"/>
+      <w:r>
+        <w:rPr>
+          <w:rFonts w:ascii="Times New Roman" w:hAnsi="Times New Roman" w:cs="Times New Roman"/>
+          <w:sz w:val="24"/>
+          <w:szCs w:val="24"/>
+          <w:lang w:val="pt-PT"/>
+        </w:rPr>
+        <w:t>exposicao</w:t>
+      </w:r>
+      <w:proofErr w:type="spellEnd"/>
+      <w:r>
+        <w:rPr>
+          <w:rFonts w:ascii="Times New Roman" w:hAnsi="Times New Roman" w:cs="Times New Roman"/>
+          <w:sz w:val="24"/>
+          <w:szCs w:val="24"/>
+          <w:lang w:val="pt-PT"/>
+        </w:rPr>
+        <w:t>(sede/filiais)</w:t>
+      </w:r>
+    </w:p>
+    <w:p>
+      <w:pPr>
+        <w:pStyle w:val="Normal"/>
+        <w:ind w:firstLine="720"/>
+        <w:rPr>
+          <w:rFonts w:ascii="Times New Roman" w:hAnsi="Times New Roman" w:cs="Times New Roman"/>
+          <w:sz w:val="24"/>
+          <w:szCs w:val="24"/>
+          <w:lang w:val="pt-PT"/>
+        </w:rPr>
+      </w:pPr>
+      <w:r>
+        <w:rPr>
+          <w:rFonts w:ascii="Times New Roman" w:hAnsi="Times New Roman" w:cs="Times New Roman"/>
+          <w:sz w:val="24"/>
+          <w:szCs w:val="24"/>
+          <w:lang w:val="pt-PT"/>
+        </w:rPr>
+        <w:t xml:space="preserve">-Apresentar </w:t>
+      </w:r>
+      <w:r>
+        <w:rPr>
+          <w:rFonts w:ascii="Times New Roman" w:hAnsi="Times New Roman" w:cs="Times New Roman"/>
+          <w:sz w:val="24"/>
+          <w:szCs w:val="24"/>
+          <w:lang w:val="pt-PT"/>
+        </w:rPr>
+        <w:t xml:space="preserve">local </w:t>
+      </w:r>
+      <w:r>
+        <w:rPr>
+          <w:rFonts w:ascii="Times New Roman" w:hAnsi="Times New Roman" w:cs="Times New Roman"/>
+          <w:sz w:val="24"/>
+          <w:szCs w:val="24"/>
+          <w:lang w:val="pt-PT"/>
+        </w:rPr>
+        <w:t>do</w:t>
+      </w:r>
+      <w:r>
+        <w:rPr>
+          <w:rFonts w:ascii="Times New Roman" w:hAnsi="Times New Roman" w:cs="Times New Roman"/>
+          <w:sz w:val="24"/>
+          <w:szCs w:val="24"/>
+          <w:lang w:val="pt-PT"/>
+        </w:rPr>
+        <w:t xml:space="preserve"> evento (filial/sede/feira)</w:t>
+      </w:r>
+    </w:p>
+    <w:p>
+      <w:pPr>
+        <w:pStyle w:val="Normal"/>
+        <w:rPr>
+          <w:rFonts w:ascii="Times New Roman" w:hAnsi="Times New Roman" w:cs="Times New Roman"/>
+          <w:sz w:val="24"/>
+          <w:szCs w:val="24"/>
+          <w:lang w:val="pt-PT"/>
+        </w:rPr>
+      </w:pPr>
+      <w:r>
+        <w:rPr>
+          <w:rFonts w:ascii="Times New Roman" w:hAnsi="Times New Roman" w:cs="Times New Roman"/>
+          <w:sz w:val="24"/>
+          <w:szCs w:val="24"/>
+          <w:lang w:val="pt-PT"/>
+        </w:rPr>
+        <w:t xml:space="preserve">- Apresentar </w:t>
+      </w:r>
+      <w:proofErr w:type="spellStart"/>
+      <w:r>
+        <w:rPr>
+          <w:rFonts w:ascii="Times New Roman" w:hAnsi="Times New Roman" w:cs="Times New Roman"/>
+          <w:sz w:val="24"/>
+          <w:szCs w:val="24"/>
+          <w:lang w:val="pt-PT"/>
+        </w:rPr>
+        <w:t>veiculos</w:t>
+      </w:r>
+      <w:proofErr w:type="spellEnd"/>
+      <w:r>
+        <w:rPr>
+          <w:rFonts w:ascii="Times New Roman" w:hAnsi="Times New Roman" w:cs="Times New Roman"/>
+          <w:sz w:val="24"/>
+          <w:szCs w:val="24"/>
+          <w:lang w:val="pt-PT"/>
+        </w:rPr>
+        <w:t xml:space="preserve"> que participam no evento</w:t>
+      </w:r>
+    </w:p>
+    <w:p>
+      <w:pPr>
+        <w:pStyle w:val="Normal"/>
+        <w:rPr>
+          <w:rFonts w:ascii="Times New Roman" w:hAnsi="Times New Roman" w:cs="Times New Roman"/>
+          <w:sz w:val="24"/>
+          <w:szCs w:val="24"/>
+          <w:lang w:val="pt-PT"/>
+        </w:rPr>
+      </w:pPr>
+    </w:p>
+    <w:p>
+      <w:pPr>
+        <w:pStyle w:val="Normal"/>
+        <w:rPr>
+          <w:rFonts w:ascii="Times New Roman" w:hAnsi="Times New Roman" w:cs="Times New Roman"/>
+          <w:sz w:val="24"/>
+          <w:szCs w:val="24"/>
+          <w:lang w:val="pt-PT"/>
+        </w:rPr>
+      </w:pPr>
     </w:p>
     <w:p>
       <w:pPr>
@@ -334,45 +1009,145 @@
           <w:szCs w:val="24"/>
           <w:lang w:val="pt-PT"/>
         </w:rPr>
-        <w:t>Gestao de eventos:</w:t>
-      </w:r>
-    </w:p>
-    <w:p>
-      <w:pPr>
-        <w:rPr>
-          <w:rFonts w:ascii="Times New Roman" w:hAnsi="Times New Roman" w:cs="Times New Roman"/>
-          <w:sz w:val="24"/>
-          <w:szCs w:val="24"/>
-          <w:lang w:val="pt-PT"/>
-        </w:rPr>
-      </w:pPr>
-      <w:r>
-        <w:rPr>
-          <w:rFonts w:ascii="Times New Roman" w:hAnsi="Times New Roman" w:cs="Times New Roman"/>
-          <w:sz w:val="24"/>
-          <w:szCs w:val="24"/>
-          <w:lang w:val="pt-PT"/>
-        </w:rPr>
-        <w:t>-Registar eventos</w:t>
-      </w:r>
-    </w:p>
-    <w:p>
-      <w:pPr>
-        <w:rPr>
-          <w:rFonts w:ascii="Times New Roman" w:hAnsi="Times New Roman" w:cs="Times New Roman"/>
-          <w:sz w:val="24"/>
-          <w:szCs w:val="24"/>
-          <w:lang w:val="pt-PT"/>
-        </w:rPr>
-      </w:pPr>
-      <w:r>
-        <w:rPr>
-          <w:rFonts w:ascii="Times New Roman" w:hAnsi="Times New Roman" w:cs="Times New Roman"/>
-          <w:sz w:val="24"/>
-          <w:szCs w:val="24"/>
-          <w:lang w:val="pt-PT"/>
-        </w:rPr>
-        <w:t>-Apresentar data inicio/fim de eventos com o respetivo nome do evento e numero de veiculos em exposicao(sede/filiais)</w:t>
+        <w:t>Gesta de transacoes:</w:t>
+      </w:r>
+    </w:p>
+    <w:p>
+      <w:pPr>
+        <w:rPr>
+          <w:rFonts w:ascii="Times New Roman" w:hAnsi="Times New Roman" w:cs="Times New Roman"/>
+          <w:sz w:val="24"/>
+          <w:szCs w:val="24"/>
+          <w:lang w:val="pt-PT"/>
+        </w:rPr>
+      </w:pPr>
+      <w:r>
+        <w:rPr>
+          <w:rFonts w:ascii="Times New Roman" w:hAnsi="Times New Roman" w:cs="Times New Roman"/>
+          <w:sz w:val="24"/>
+          <w:szCs w:val="24"/>
+          <w:lang w:val="pt-PT"/>
+        </w:rPr>
+        <w:t xml:space="preserve">-Registar </w:t>
+      </w:r>
+      <w:proofErr w:type="spellStart"/>
+      <w:r>
+        <w:rPr>
+          <w:rFonts w:ascii="Times New Roman" w:hAnsi="Times New Roman" w:cs="Times New Roman"/>
+          <w:sz w:val="24"/>
+          <w:szCs w:val="24"/>
+          <w:lang w:val="pt-PT"/>
+        </w:rPr>
+        <w:t>transacoes</w:t>
+      </w:r>
+      <w:proofErr w:type="spellEnd"/>
+      <w:r>
+        <w:rPr>
+          <w:rFonts w:ascii="Times New Roman" w:hAnsi="Times New Roman" w:cs="Times New Roman"/>
+          <w:sz w:val="24"/>
+          <w:szCs w:val="24"/>
+          <w:lang w:val="pt-PT"/>
+        </w:rPr>
+        <w:t xml:space="preserve"> de compra de </w:t>
+      </w:r>
+      <w:proofErr w:type="spellStart"/>
+      <w:r>
+        <w:rPr>
+          <w:rFonts w:ascii="Times New Roman" w:hAnsi="Times New Roman" w:cs="Times New Roman"/>
+          <w:sz w:val="24"/>
+          <w:szCs w:val="24"/>
+          <w:lang w:val="pt-PT"/>
+        </w:rPr>
+        <w:t>veiculos</w:t>
+      </w:r>
+      <w:proofErr w:type="spellEnd"/>
+    </w:p>
+    <w:p>
+      <w:pPr>
+        <w:rPr>
+          <w:rFonts w:ascii="Times New Roman" w:hAnsi="Times New Roman" w:cs="Times New Roman"/>
+          <w:sz w:val="24"/>
+          <w:szCs w:val="24"/>
+          <w:lang w:val="pt-PT"/>
+        </w:rPr>
+      </w:pPr>
+      <w:r>
+        <w:rPr>
+          <w:rFonts w:ascii="Times New Roman" w:hAnsi="Times New Roman" w:cs="Times New Roman"/>
+          <w:sz w:val="24"/>
+          <w:szCs w:val="24"/>
+          <w:lang w:val="pt-PT"/>
+        </w:rPr>
+        <w:t xml:space="preserve">-Registar </w:t>
+      </w:r>
+      <w:proofErr w:type="spellStart"/>
+      <w:r>
+        <w:rPr>
+          <w:rFonts w:ascii="Times New Roman" w:hAnsi="Times New Roman" w:cs="Times New Roman"/>
+          <w:sz w:val="24"/>
+          <w:szCs w:val="24"/>
+          <w:lang w:val="pt-PT"/>
+        </w:rPr>
+        <w:t>transacoes</w:t>
+      </w:r>
+      <w:proofErr w:type="spellEnd"/>
+      <w:r>
+        <w:rPr>
+          <w:rFonts w:ascii="Times New Roman" w:hAnsi="Times New Roman" w:cs="Times New Roman"/>
+          <w:sz w:val="24"/>
+          <w:szCs w:val="24"/>
+          <w:lang w:val="pt-PT"/>
+        </w:rPr>
+        <w:t xml:space="preserve"> de venda de </w:t>
+      </w:r>
+      <w:proofErr w:type="spellStart"/>
+      <w:r>
+        <w:rPr>
+          <w:rFonts w:ascii="Times New Roman" w:hAnsi="Times New Roman" w:cs="Times New Roman"/>
+          <w:sz w:val="24"/>
+          <w:szCs w:val="24"/>
+          <w:lang w:val="pt-PT"/>
+        </w:rPr>
+        <w:t>veiculos</w:t>
+      </w:r>
+      <w:proofErr w:type="spellEnd"/>
+    </w:p>
+    <w:p>
+      <w:pPr>
+        <w:pStyle w:val="Normal"/>
+        <w:rPr>
+          <w:rFonts w:ascii="Times New Roman" w:hAnsi="Times New Roman" w:cs="Times New Roman"/>
+          <w:sz w:val="24"/>
+          <w:szCs w:val="24"/>
+          <w:lang w:val="pt-PT"/>
+        </w:rPr>
+      </w:pPr>
+      <w:r>
+        <w:rPr>
+          <w:rFonts w:ascii="Times New Roman" w:hAnsi="Times New Roman" w:cs="Times New Roman"/>
+          <w:sz w:val="24"/>
+          <w:szCs w:val="24"/>
+          <w:lang w:val="pt-PT"/>
+        </w:rPr>
+        <w:t xml:space="preserve">-Ver detalhes da </w:t>
+      </w:r>
+      <w:r>
+        <w:rPr>
+          <w:rFonts w:ascii="Times New Roman" w:hAnsi="Times New Roman" w:cs="Times New Roman"/>
+          <w:sz w:val="24"/>
+          <w:szCs w:val="24"/>
+          <w:lang w:val="pt-PT"/>
+        </w:rPr>
+        <w:t>transacao</w:t>
+      </w:r>
+      <w:r>
+        <w:rPr>
+          <w:rFonts w:ascii="Times New Roman" w:hAnsi="Times New Roman" w:cs="Times New Roman"/>
+          <w:sz w:val="24"/>
+          <w:szCs w:val="24"/>
+          <w:lang w:val="pt-PT"/>
+        </w:rPr>
+        <w:t>( carro(s) envolvidos, montante movimentado, compra/venda, cliente, data, houve troca?)</w:t>
       </w:r>
     </w:p>
     <w:p>
@@ -395,65 +1170,217 @@
           <w:szCs w:val="24"/>
           <w:lang w:val="pt-PT"/>
         </w:rPr>
-        <w:t>Gesta de transacoes:</w:t>
-      </w:r>
-    </w:p>
-    <w:p>
-      <w:pPr>
-        <w:rPr>
-          <w:rFonts w:ascii="Times New Roman" w:hAnsi="Times New Roman" w:cs="Times New Roman"/>
-          <w:sz w:val="24"/>
-          <w:szCs w:val="24"/>
-          <w:lang w:val="pt-PT"/>
-        </w:rPr>
-      </w:pPr>
-      <w:r>
-        <w:rPr>
-          <w:rFonts w:ascii="Times New Roman" w:hAnsi="Times New Roman" w:cs="Times New Roman"/>
-          <w:sz w:val="24"/>
-          <w:szCs w:val="24"/>
-          <w:lang w:val="pt-PT"/>
-        </w:rPr>
-        <w:t>-Registar transacoes de compra de veiculos</w:t>
-      </w:r>
-    </w:p>
-    <w:p>
-      <w:pPr>
-        <w:rPr>
-          <w:rFonts w:ascii="Times New Roman" w:hAnsi="Times New Roman" w:cs="Times New Roman"/>
-          <w:sz w:val="24"/>
-          <w:szCs w:val="24"/>
-          <w:lang w:val="pt-PT"/>
-        </w:rPr>
-      </w:pPr>
-      <w:r>
-        <w:rPr>
-          <w:rFonts w:ascii="Times New Roman" w:hAnsi="Times New Roman" w:cs="Times New Roman"/>
-          <w:sz w:val="24"/>
-          <w:szCs w:val="24"/>
-          <w:lang w:val="pt-PT"/>
-        </w:rPr>
-        <w:t>-Registar transacoes de venda de veiculos</w:t>
-      </w:r>
-    </w:p>
-    <w:p>
-      <w:pPr>
-        <w:rPr>
-          <w:rFonts w:ascii="Times New Roman" w:hAnsi="Times New Roman" w:cs="Times New Roman"/>
-          <w:sz w:val="24"/>
-          <w:szCs w:val="24"/>
-          <w:lang w:val="pt-PT"/>
-        </w:rPr>
-      </w:pPr>
-      <w:r>
-        <w:rPr>
-          <w:rFonts w:ascii="Times New Roman" w:hAnsi="Times New Roman" w:cs="Times New Roman"/>
-          <w:sz w:val="24"/>
-          <w:szCs w:val="24"/>
-          <w:lang w:val="pt-PT"/>
-        </w:rPr>
-        <w:t>-Mostrar precos de compra e venda baseados no site VolanteSic e tambem na condicao geral do veiculo</w:t>
-      </w:r>
+        <w:t>Gestao de clientes:</w:t>
+      </w:r>
+    </w:p>
+    <w:p>
+      <w:pPr>
+        <w:rPr>
+          <w:rFonts w:ascii="Times New Roman" w:hAnsi="Times New Roman" w:cs="Times New Roman"/>
+          <w:sz w:val="24"/>
+          <w:szCs w:val="24"/>
+          <w:lang w:val="pt-PT"/>
+        </w:rPr>
+      </w:pPr>
+      <w:r>
+        <w:rPr>
+          <w:rFonts w:ascii="Times New Roman" w:hAnsi="Times New Roman" w:cs="Times New Roman"/>
+          <w:sz w:val="24"/>
+          <w:szCs w:val="24"/>
+          <w:lang w:val="pt-PT"/>
+        </w:rPr>
+        <w:t xml:space="preserve">-Registar cliente(nome </w:t>
+      </w:r>
+      <w:proofErr w:type="spellStart"/>
+      <w:r>
+        <w:rPr>
+          <w:rFonts w:ascii="Times New Roman" w:hAnsi="Times New Roman" w:cs="Times New Roman"/>
+          <w:sz w:val="24"/>
+          <w:szCs w:val="24"/>
+          <w:lang w:val="pt-PT"/>
+        </w:rPr>
+        <w:t>completo,nif,email,numero</w:t>
+      </w:r>
+      <w:proofErr w:type="spellEnd"/>
+      <w:r>
+        <w:rPr>
+          <w:rFonts w:ascii="Times New Roman" w:hAnsi="Times New Roman" w:cs="Times New Roman"/>
+          <w:sz w:val="24"/>
+          <w:szCs w:val="24"/>
+          <w:lang w:val="pt-PT"/>
+        </w:rPr>
+        <w:t xml:space="preserve"> de </w:t>
+      </w:r>
+      <w:proofErr w:type="spellStart"/>
+      <w:r>
+        <w:rPr>
+          <w:rFonts w:ascii="Times New Roman" w:hAnsi="Times New Roman" w:cs="Times New Roman"/>
+          <w:sz w:val="24"/>
+          <w:szCs w:val="24"/>
+          <w:lang w:val="pt-PT"/>
+        </w:rPr>
+        <w:t>telemovel,codigo</w:t>
+      </w:r>
+      <w:proofErr w:type="spellEnd"/>
+      <w:r>
+        <w:rPr>
+          <w:rFonts w:ascii="Times New Roman" w:hAnsi="Times New Roman" w:cs="Times New Roman"/>
+          <w:sz w:val="24"/>
+          <w:szCs w:val="24"/>
+          <w:lang w:val="pt-PT"/>
+        </w:rPr>
+        <w:t xml:space="preserve"> </w:t>
+      </w:r>
+      <w:proofErr w:type="spellStart"/>
+      <w:r>
+        <w:rPr>
+          <w:rFonts w:ascii="Times New Roman" w:hAnsi="Times New Roman" w:cs="Times New Roman"/>
+          <w:sz w:val="24"/>
+          <w:szCs w:val="24"/>
+          <w:lang w:val="pt-PT"/>
+        </w:rPr>
+        <w:t>postal,cidade</w:t>
+      </w:r>
+      <w:proofErr w:type="spellEnd"/>
+      <w:r>
+        <w:rPr>
+          <w:rFonts w:ascii="Times New Roman" w:hAnsi="Times New Roman" w:cs="Times New Roman"/>
+          <w:sz w:val="24"/>
+          <w:szCs w:val="24"/>
+          <w:lang w:val="pt-PT"/>
+        </w:rPr>
+        <w:t>)</w:t>
+      </w:r>
+    </w:p>
+    <w:p>
+      <w:pPr>
+        <w:rPr>
+          <w:rFonts w:ascii="Times New Roman" w:hAnsi="Times New Roman" w:cs="Times New Roman"/>
+          <w:sz w:val="24"/>
+          <w:szCs w:val="24"/>
+          <w:lang w:val="pt-PT"/>
+        </w:rPr>
+      </w:pPr>
+      <w:r>
+        <w:rPr>
+          <w:rFonts w:ascii="Times New Roman" w:hAnsi="Times New Roman" w:cs="Times New Roman"/>
+          <w:sz w:val="24"/>
+          <w:szCs w:val="24"/>
+          <w:lang w:val="pt-PT"/>
+        </w:rPr>
+        <w:t xml:space="preserve">-Visualizar o </w:t>
+      </w:r>
+      <w:proofErr w:type="spellStart"/>
+      <w:r>
+        <w:rPr>
+          <w:rFonts w:ascii="Times New Roman" w:hAnsi="Times New Roman" w:cs="Times New Roman"/>
+          <w:sz w:val="24"/>
+          <w:szCs w:val="24"/>
+          <w:lang w:val="pt-PT"/>
+        </w:rPr>
+        <w:t>historico</w:t>
+      </w:r>
+      <w:proofErr w:type="spellEnd"/>
+      <w:r>
+        <w:rPr>
+          <w:rFonts w:ascii="Times New Roman" w:hAnsi="Times New Roman" w:cs="Times New Roman"/>
+          <w:sz w:val="24"/>
+          <w:szCs w:val="24"/>
+          <w:lang w:val="pt-PT"/>
+        </w:rPr>
+        <w:t xml:space="preserve"> de </w:t>
+      </w:r>
+      <w:proofErr w:type="spellStart"/>
+      <w:r>
+        <w:rPr>
+          <w:rFonts w:ascii="Times New Roman" w:hAnsi="Times New Roman" w:cs="Times New Roman"/>
+          <w:sz w:val="24"/>
+          <w:szCs w:val="24"/>
+          <w:lang w:val="pt-PT"/>
+        </w:rPr>
+        <w:t>transacoes</w:t>
+      </w:r>
+      <w:proofErr w:type="spellEnd"/>
+      <w:r>
+        <w:rPr>
+          <w:rFonts w:ascii="Times New Roman" w:hAnsi="Times New Roman" w:cs="Times New Roman"/>
+          <w:sz w:val="24"/>
+          <w:szCs w:val="24"/>
+          <w:lang w:val="pt-PT"/>
+        </w:rPr>
+        <w:t>(compra/venda) efetuadas por cada cliente</w:t>
+      </w:r>
+    </w:p>
+    <w:p>
+      <w:pPr>
+        <w:pStyle w:val="Normal"/>
+        <w:rPr>
+          <w:rFonts w:ascii="Times New Roman" w:hAnsi="Times New Roman" w:cs="Times New Roman"/>
+          <w:sz w:val="24"/>
+          <w:szCs w:val="24"/>
+          <w:lang w:val="pt-PT"/>
+        </w:rPr>
+      </w:pPr>
+      <w:r>
+        <w:rPr>
+          <w:rFonts w:ascii="Times New Roman" w:hAnsi="Times New Roman" w:cs="Times New Roman"/>
+          <w:sz w:val="24"/>
+          <w:szCs w:val="24"/>
+          <w:lang w:val="pt-PT"/>
+        </w:rPr>
+        <w:t xml:space="preserve">-Visualizar o </w:t>
+      </w:r>
+      <w:proofErr w:type="spellStart"/>
+      <w:r>
+        <w:rPr>
+          <w:rFonts w:ascii="Times New Roman" w:hAnsi="Times New Roman" w:cs="Times New Roman"/>
+          <w:sz w:val="24"/>
+          <w:szCs w:val="24"/>
+          <w:lang w:val="pt-PT"/>
+        </w:rPr>
+        <w:t>historico</w:t>
+      </w:r>
+      <w:proofErr w:type="spellEnd"/>
+      <w:r>
+        <w:rPr>
+          <w:rFonts w:ascii="Times New Roman" w:hAnsi="Times New Roman" w:cs="Times New Roman"/>
+          <w:sz w:val="24"/>
+          <w:szCs w:val="24"/>
+          <w:lang w:val="pt-PT"/>
+        </w:rPr>
+        <w:t xml:space="preserve"> de </w:t>
+      </w:r>
+      <w:proofErr w:type="spellStart"/>
+      <w:r>
+        <w:rPr>
+          <w:rFonts w:ascii="Times New Roman" w:hAnsi="Times New Roman" w:cs="Times New Roman"/>
+          <w:sz w:val="24"/>
+          <w:szCs w:val="24"/>
+          <w:lang w:val="pt-PT"/>
+        </w:rPr>
+        <w:t>reparacoes</w:t>
+      </w:r>
+      <w:proofErr w:type="spellEnd"/>
+      <w:r>
+        <w:rPr>
+          <w:rFonts w:ascii="Times New Roman" w:hAnsi="Times New Roman" w:cs="Times New Roman"/>
+          <w:sz w:val="24"/>
+          <w:szCs w:val="24"/>
+          <w:lang w:val="pt-PT"/>
+        </w:rPr>
+        <w:t>(compra/venda) efetuadas por cada cliente</w:t>
+      </w:r>
+    </w:p>
+    <w:p>
+      <w:pPr>
+        <w:pStyle w:val="Normal"/>
+        <w:rPr>
+          <w:rFonts w:ascii="Times New Roman" w:hAnsi="Times New Roman" w:cs="Times New Roman"/>
+          <w:sz w:val="24"/>
+          <w:szCs w:val="24"/>
+          <w:lang w:val="pt-PT"/>
+        </w:rPr>
+      </w:pPr>
     </w:p>
     <w:p>
       <w:pPr>
@@ -475,67 +1402,6 @@
           <w:szCs w:val="24"/>
           <w:lang w:val="pt-PT"/>
         </w:rPr>
-        <w:t>Gestao de clientes:</w:t>
-      </w:r>
-    </w:p>
-    <w:p>
-      <w:pPr>
-        <w:rPr>
-          <w:rFonts w:ascii="Times New Roman" w:hAnsi="Times New Roman" w:cs="Times New Roman"/>
-          <w:sz w:val="24"/>
-          <w:szCs w:val="24"/>
-          <w:lang w:val="pt-PT"/>
-        </w:rPr>
-      </w:pPr>
-      <w:r>
-        <w:rPr>
-          <w:rFonts w:ascii="Times New Roman" w:hAnsi="Times New Roman" w:cs="Times New Roman"/>
-          <w:sz w:val="24"/>
-          <w:szCs w:val="24"/>
-          <w:lang w:val="pt-PT"/>
-        </w:rPr>
-        <w:t>-Registar informacoes sobre os clientes que participam na compra e venda de veiculos(nome completo,nif,email,numero de telemovel,codigo postal,cidade)</w:t>
-      </w:r>
-    </w:p>
-    <w:p>
-      <w:pPr>
-        <w:rPr>
-          <w:rFonts w:ascii="Times New Roman" w:hAnsi="Times New Roman" w:cs="Times New Roman"/>
-          <w:sz w:val="24"/>
-          <w:szCs w:val="24"/>
-          <w:lang w:val="pt-PT"/>
-        </w:rPr>
-      </w:pPr>
-      <w:r>
-        <w:rPr>
-          <w:rFonts w:ascii="Times New Roman" w:hAnsi="Times New Roman" w:cs="Times New Roman"/>
-          <w:sz w:val="24"/>
-          <w:szCs w:val="24"/>
-          <w:lang w:val="pt-PT"/>
-        </w:rPr>
-        <w:t>-Visualizar o historico de transacoes(compra/venda) efetuadas por cada cliente</w:t>
-      </w:r>
-    </w:p>
-    <w:p>
-      <w:pPr>
-        <w:rPr>
-          <w:rFonts w:ascii="Times New Roman" w:hAnsi="Times New Roman" w:cs="Times New Roman"/>
-          <w:b/>
-          <w:bCs/>
-          <w:sz w:val="24"/>
-          <w:szCs w:val="24"/>
-          <w:lang w:val="pt-PT"/>
-        </w:rPr>
-      </w:pPr>
-      <w:r>
-        <w:rPr>
-          <w:rFonts w:ascii="Times New Roman" w:hAnsi="Times New Roman" w:cs="Times New Roman"/>
-          <w:b/>
-          <w:bCs/>
-          <w:sz w:val="24"/>
-          <w:szCs w:val="24"/>
-          <w:lang w:val="pt-PT"/>
-        </w:rPr>
         <w:lastRenderedPageBreak/>
         <w:t>Gestao de estatisticas:</w:t>
       </w:r>
@@ -651,21 +1517,801 @@
           <w:szCs w:val="24"/>
           <w:lang w:val="pt-PT"/>
         </w:rPr>
-        <w:t>*estatisticas dos ingresos gerados por mes</w:t>
-      </w:r>
-    </w:p>
-    <w:p>
-      <w:pPr>
-        <w:rPr>
-          <w:rFonts w:ascii="Times New Roman" w:hAnsi="Times New Roman" w:cs="Times New Roman"/>
-          <w:sz w:val="24"/>
-          <w:szCs w:val="24"/>
-          <w:lang w:val="pt-PT"/>
-        </w:rPr>
-      </w:pPr>
+        <w:t>*</w:t>
+      </w:r>
+      <w:proofErr w:type="spellStart"/>
+      <w:r>
+        <w:rPr>
+          <w:rFonts w:ascii="Times New Roman" w:hAnsi="Times New Roman" w:cs="Times New Roman"/>
+          <w:sz w:val="24"/>
+          <w:szCs w:val="24"/>
+          <w:lang w:val="pt-PT"/>
+        </w:rPr>
+        <w:t>estatisticas</w:t>
+      </w:r>
+      <w:proofErr w:type="spellEnd"/>
+      <w:r>
+        <w:rPr>
+          <w:rFonts w:ascii="Times New Roman" w:hAnsi="Times New Roman" w:cs="Times New Roman"/>
+          <w:sz w:val="24"/>
+          <w:szCs w:val="24"/>
+          <w:lang w:val="pt-PT"/>
+        </w:rPr>
+        <w:t xml:space="preserve"> dos </w:t>
+      </w:r>
+      <w:proofErr w:type="spellStart"/>
+      <w:r>
+        <w:rPr>
+          <w:rFonts w:ascii="Times New Roman" w:hAnsi="Times New Roman" w:cs="Times New Roman"/>
+          <w:sz w:val="24"/>
+          <w:szCs w:val="24"/>
+          <w:lang w:val="pt-PT"/>
+        </w:rPr>
+        <w:t>ingresos</w:t>
+      </w:r>
+      <w:proofErr w:type="spellEnd"/>
+      <w:r>
+        <w:rPr>
+          <w:rFonts w:ascii="Times New Roman" w:hAnsi="Times New Roman" w:cs="Times New Roman"/>
+          <w:sz w:val="24"/>
+          <w:szCs w:val="24"/>
+          <w:lang w:val="pt-PT"/>
+        </w:rPr>
+        <w:t xml:space="preserve"> gerados por mês</w:t>
+      </w:r>
+    </w:p>
+    <w:p>
+      <w:pPr>
+        <w:pStyle w:val="Normal"/>
+        <w:rPr>
+          <w:rFonts w:ascii="Times New Roman" w:hAnsi="Times New Roman" w:cs="Times New Roman"/>
+          <w:sz w:val="24"/>
+          <w:szCs w:val="24"/>
+          <w:lang w:val="pt-PT"/>
+        </w:rPr>
+      </w:pPr>
+    </w:p>
+    <w:p>
+      <w:pPr>
+        <w:rPr>
+          <w:rFonts w:ascii="Times New Roman" w:hAnsi="Times New Roman" w:cs="Times New Roman"/>
+          <w:b w:val="1"/>
+          <w:bCs w:val="1"/>
+          <w:sz w:val="24"/>
+          <w:szCs w:val="24"/>
+          <w:lang w:val="pt-PT"/>
+        </w:rPr>
+      </w:pPr>
+      <w:proofErr w:type="spellStart"/>
+      <w:r>
+        <w:rPr>
+          <w:rFonts w:ascii="Times New Roman" w:hAnsi="Times New Roman" w:cs="Times New Roman"/>
+          <w:b w:val="1"/>
+          <w:bCs w:val="1"/>
+          <w:sz w:val="24"/>
+          <w:szCs w:val="24"/>
+          <w:lang w:val="pt-PT"/>
+        </w:rPr>
+        <w:t>Gestao</w:t>
+      </w:r>
+      <w:proofErr w:type="spellEnd"/>
+      <w:r>
+        <w:rPr>
+          <w:rFonts w:ascii="Times New Roman" w:hAnsi="Times New Roman" w:cs="Times New Roman"/>
+          <w:b w:val="1"/>
+          <w:bCs w:val="1"/>
+          <w:sz w:val="24"/>
+          <w:szCs w:val="24"/>
+          <w:lang w:val="pt-PT"/>
+        </w:rPr>
+        <w:t xml:space="preserve"> de reparacoes:</w:t>
+      </w:r>
+    </w:p>
+    <w:p>
+      <w:pPr>
+        <w:pStyle w:val="Normal"/>
+        <w:rPr>
+          <w:rFonts w:ascii="Times New Roman" w:hAnsi="Times New Roman" w:cs="Times New Roman"/>
+          <w:b w:val="0"/>
+          <w:bCs w:val="0"/>
+          <w:sz w:val="24"/>
+          <w:szCs w:val="24"/>
+          <w:lang w:val="pt-PT"/>
+        </w:rPr>
+      </w:pPr>
+      <w:r>
+        <w:rPr>
+          <w:rFonts w:ascii="Times New Roman" w:hAnsi="Times New Roman" w:cs="Times New Roman"/>
+          <w:b w:val="0"/>
+          <w:bCs w:val="0"/>
+          <w:sz w:val="24"/>
+          <w:szCs w:val="24"/>
+          <w:lang w:val="pt-PT"/>
+        </w:rPr>
+        <w:t>-Selecionar carro para reparar</w:t>
+      </w:r>
+    </w:p>
+    <w:p>
+      <w:pPr>
+        <w:pStyle w:val="Normal"/>
+        <w:rPr>
+          <w:rFonts w:ascii="Times New Roman" w:hAnsi="Times New Roman" w:cs="Times New Roman"/>
+          <w:b w:val="0"/>
+          <w:bCs w:val="0"/>
+          <w:sz w:val="24"/>
+          <w:szCs w:val="24"/>
+          <w:lang w:val="pt-PT"/>
+        </w:rPr>
+      </w:pPr>
+      <w:r>
+        <w:rPr>
+          <w:rFonts w:ascii="Times New Roman" w:hAnsi="Times New Roman" w:cs="Times New Roman"/>
+          <w:b w:val="0"/>
+          <w:bCs w:val="0"/>
+          <w:sz w:val="24"/>
+          <w:szCs w:val="24"/>
+          <w:lang w:val="pt-PT"/>
+        </w:rPr>
+        <w:t>-</w:t>
+      </w:r>
+      <w:r>
+        <w:rPr>
+          <w:rFonts w:ascii="Times New Roman" w:hAnsi="Times New Roman" w:cs="Times New Roman"/>
+          <w:b w:val="0"/>
+          <w:bCs w:val="0"/>
+          <w:sz w:val="24"/>
+          <w:szCs w:val="24"/>
+          <w:lang w:val="pt-PT"/>
+        </w:rPr>
+        <w:t>Adicionar pecas</w:t>
+      </w:r>
+      <w:r>
+        <w:rPr>
+          <w:rFonts w:ascii="Times New Roman" w:hAnsi="Times New Roman" w:cs="Times New Roman"/>
+          <w:b w:val="0"/>
+          <w:bCs w:val="0"/>
+          <w:sz w:val="24"/>
+          <w:szCs w:val="24"/>
+          <w:lang w:val="pt-PT"/>
+        </w:rPr>
+        <w:t>/</w:t>
+      </w:r>
+      <w:r>
+        <w:rPr>
+          <w:rFonts w:ascii="Times New Roman" w:hAnsi="Times New Roman" w:cs="Times New Roman"/>
+          <w:b w:val="0"/>
+          <w:bCs w:val="0"/>
+          <w:sz w:val="24"/>
+          <w:szCs w:val="24"/>
+          <w:lang w:val="pt-PT"/>
+        </w:rPr>
+        <w:t>consumiveis</w:t>
+      </w:r>
+      <w:r>
+        <w:rPr>
+          <w:rFonts w:ascii="Times New Roman" w:hAnsi="Times New Roman" w:cs="Times New Roman"/>
+          <w:b w:val="0"/>
+          <w:bCs w:val="0"/>
+          <w:sz w:val="24"/>
+          <w:szCs w:val="24"/>
+          <w:lang w:val="pt-PT"/>
+        </w:rPr>
+        <w:t xml:space="preserve"> para a </w:t>
+      </w:r>
+      <w:proofErr w:type="spellStart"/>
+      <w:r>
+        <w:rPr>
+          <w:rFonts w:ascii="Times New Roman" w:hAnsi="Times New Roman" w:cs="Times New Roman"/>
+          <w:b w:val="0"/>
+          <w:bCs w:val="0"/>
+          <w:sz w:val="24"/>
+          <w:szCs w:val="24"/>
+          <w:lang w:val="pt-PT"/>
+        </w:rPr>
+        <w:t>reparacao</w:t>
+      </w:r>
+      <w:proofErr w:type="spellEnd"/>
+    </w:p>
+    <w:p>
+      <w:pPr>
+        <w:pStyle w:val="Normal"/>
+        <w:rPr>
+          <w:rFonts w:ascii="Times New Roman" w:hAnsi="Times New Roman" w:cs="Times New Roman"/>
+          <w:b w:val="0"/>
+          <w:bCs w:val="0"/>
+          <w:sz w:val="24"/>
+          <w:szCs w:val="24"/>
+          <w:lang w:val="pt-PT"/>
+        </w:rPr>
+      </w:pPr>
+      <w:r>
+        <w:rPr>
+          <w:rFonts w:ascii="Times New Roman" w:hAnsi="Times New Roman" w:cs="Times New Roman"/>
+          <w:b w:val="0"/>
+          <w:bCs w:val="0"/>
+          <w:sz w:val="24"/>
+          <w:szCs w:val="24"/>
+          <w:lang w:val="pt-PT"/>
+        </w:rPr>
+        <w:t>-Visualizar pecas/</w:t>
+      </w:r>
+      <w:proofErr w:type="spellStart"/>
+      <w:r>
+        <w:rPr>
+          <w:rFonts w:ascii="Times New Roman" w:hAnsi="Times New Roman" w:cs="Times New Roman"/>
+          <w:b w:val="0"/>
+          <w:bCs w:val="0"/>
+          <w:sz w:val="24"/>
+          <w:szCs w:val="24"/>
+          <w:lang w:val="pt-PT"/>
+        </w:rPr>
+        <w:t>consumiveis</w:t>
+      </w:r>
+      <w:proofErr w:type="spellEnd"/>
+      <w:r>
+        <w:rPr>
+          <w:rFonts w:ascii="Times New Roman" w:hAnsi="Times New Roman" w:cs="Times New Roman"/>
+          <w:b w:val="0"/>
+          <w:bCs w:val="0"/>
+          <w:sz w:val="24"/>
+          <w:szCs w:val="24"/>
+          <w:lang w:val="pt-PT"/>
+        </w:rPr>
+        <w:t xml:space="preserve"> para a reparacao</w:t>
+      </w:r>
+    </w:p>
+    <w:p>
+      <w:pPr>
+        <w:pStyle w:val="Normal"/>
+        <w:rPr>
+          <w:rFonts w:ascii="Times New Roman" w:hAnsi="Times New Roman" w:cs="Times New Roman"/>
+          <w:sz w:val="24"/>
+          <w:szCs w:val="24"/>
+          <w:lang w:val="pt-PT"/>
+        </w:rPr>
+      </w:pPr>
+    </w:p>
+    <w:p>
+      <w:pPr>
+        <w:pStyle w:val="Normal"/>
+        <w:rPr>
+          <w:rFonts w:ascii="Times New Roman" w:hAnsi="Times New Roman" w:cs="Times New Roman"/>
+          <w:sz w:val="24"/>
+          <w:szCs w:val="24"/>
+          <w:lang w:val="pt-PT"/>
+        </w:rPr>
+      </w:pPr>
+    </w:p>
+    <w:p>
+      <w:pPr>
+        <w:pStyle w:val="Normal"/>
+        <w:rPr>
+          <w:rFonts w:ascii="Times New Roman" w:hAnsi="Times New Roman" w:cs="Times New Roman"/>
+          <w:sz w:val="24"/>
+          <w:szCs w:val="24"/>
+          <w:lang w:val="pt-PT"/>
+        </w:rPr>
+      </w:pPr>
+    </w:p>
+    <w:p>
+      <w:pPr>
+        <w:pStyle w:val="Normal"/>
+        <w:rPr>
+          <w:rFonts w:ascii="Times New Roman" w:hAnsi="Times New Roman" w:cs="Times New Roman"/>
+          <w:sz w:val="24"/>
+          <w:szCs w:val="24"/>
+          <w:lang w:val="pt-PT"/>
+        </w:rPr>
+      </w:pPr>
+    </w:p>
+    <w:p>
+      <w:pPr>
+        <w:pStyle w:val="Normal"/>
+        <w:rPr>
+          <w:rFonts w:ascii="Times New Roman" w:hAnsi="Times New Roman" w:cs="Times New Roman"/>
+          <w:sz w:val="24"/>
+          <w:szCs w:val="24"/>
+          <w:lang w:val="pt-PT"/>
+        </w:rPr>
+      </w:pPr>
+    </w:p>
+    <w:p>
+      <w:pPr>
+        <w:pStyle w:val="Normal"/>
+        <w:rPr>
+          <w:rFonts w:ascii="Times New Roman" w:hAnsi="Times New Roman" w:cs="Times New Roman"/>
+          <w:sz w:val="24"/>
+          <w:szCs w:val="24"/>
+          <w:lang w:val="pt-PT"/>
+        </w:rPr>
+      </w:pPr>
+    </w:p>
+    <w:p>
+      <w:pPr>
+        <w:pStyle w:val="Normal"/>
+        <w:rPr>
+          <w:rFonts w:ascii="Times New Roman" w:hAnsi="Times New Roman" w:cs="Times New Roman"/>
+          <w:sz w:val="24"/>
+          <w:szCs w:val="24"/>
+          <w:lang w:val="pt-PT"/>
+        </w:rPr>
+      </w:pPr>
+    </w:p>
+    <w:p>
+      <w:pPr>
+        <w:pStyle w:val="Normal"/>
+        <w:rPr>
+          <w:rFonts w:ascii="Times New Roman" w:hAnsi="Times New Roman" w:cs="Times New Roman"/>
+          <w:sz w:val="24"/>
+          <w:szCs w:val="24"/>
+          <w:lang w:val="pt-PT"/>
+        </w:rPr>
+      </w:pPr>
+      <w:r>
+        <w:rPr>
+          <w:rFonts w:ascii="Times New Roman" w:hAnsi="Times New Roman" w:cs="Times New Roman"/>
+          <w:sz w:val="24"/>
+          <w:szCs w:val="24"/>
+          <w:lang w:val="pt-PT"/>
+        </w:rPr>
+        <w:t>PATCH: 1.1</w:t>
+      </w:r>
+    </w:p>
+    <w:p>
+      <w:pPr>
+        <w:pStyle w:val="Normal"/>
+        <w:rPr>
+          <w:rFonts w:ascii="Times New Roman" w:hAnsi="Times New Roman" w:cs="Times New Roman"/>
+          <w:sz w:val="24"/>
+          <w:szCs w:val="24"/>
+          <w:lang w:val="pt-PT"/>
+        </w:rPr>
+      </w:pPr>
+      <w:proofErr w:type="spellStart"/>
+      <w:r>
+        <w:rPr>
+          <w:rFonts w:ascii="Times New Roman" w:hAnsi="Times New Roman" w:cs="Times New Roman"/>
+          <w:sz w:val="24"/>
+          <w:szCs w:val="24"/>
+          <w:lang w:val="pt-PT"/>
+        </w:rPr>
+        <w:t>Adicao</w:t>
+      </w:r>
+      <w:proofErr w:type="spellEnd"/>
+      <w:r>
+        <w:rPr>
+          <w:rFonts w:ascii="Times New Roman" w:hAnsi="Times New Roman" w:cs="Times New Roman"/>
+          <w:sz w:val="24"/>
+          <w:szCs w:val="24"/>
+          <w:lang w:val="pt-PT"/>
+        </w:rPr>
+        <w:t xml:space="preserve"> do gestor de reparacoes</w:t>
+      </w:r>
+    </w:p>
+    <w:p>
+      <w:pPr>
+        <w:pStyle w:val="Normal"/>
+        <w:rPr>
+          <w:rFonts w:ascii="Times New Roman" w:hAnsi="Times New Roman" w:cs="Times New Roman"/>
+          <w:sz w:val="24"/>
+          <w:szCs w:val="24"/>
+          <w:lang w:val="pt-PT"/>
+        </w:rPr>
+      </w:pPr>
+    </w:p>
+    <w:p>
+      <w:pPr>
+        <w:pStyle w:val="Normal"/>
+        <w:rPr>
+          <w:rFonts w:ascii="Times New Roman" w:hAnsi="Times New Roman" w:cs="Times New Roman"/>
+          <w:sz w:val="24"/>
+          <w:szCs w:val="24"/>
+          <w:lang w:val="pt-PT"/>
+        </w:rPr>
+      </w:pPr>
+    </w:p>
+    <w:p>
+      <w:pPr>
+        <w:pStyle w:val="Normal"/>
+        <w:rPr>
+          <w:rFonts w:ascii="Times New Roman" w:hAnsi="Times New Roman" w:cs="Times New Roman"/>
+          <w:sz w:val="24"/>
+          <w:szCs w:val="24"/>
+          <w:lang w:val="pt-PT"/>
+        </w:rPr>
+      </w:pPr>
+      <w:r>
+        <w:rPr>
+          <w:rFonts w:ascii="Times New Roman" w:hAnsi="Times New Roman" w:cs="Times New Roman"/>
+          <w:sz w:val="24"/>
+          <w:szCs w:val="24"/>
+          <w:lang w:val="pt-PT"/>
+        </w:rPr>
+        <w:t>Perguntas ao cliente:</w:t>
+      </w:r>
+    </w:p>
+    <w:p>
+      <w:pPr>
+        <w:pStyle w:val="Normal"/>
+        <w:rPr>
+          <w:rFonts w:ascii="Times New Roman" w:hAnsi="Times New Roman" w:cs="Times New Roman"/>
+          <w:sz w:val="24"/>
+          <w:szCs w:val="24"/>
+          <w:lang w:val="pt-PT"/>
+        </w:rPr>
+      </w:pPr>
+      <w:r>
+        <w:rPr>
+          <w:rFonts w:ascii="Times New Roman" w:hAnsi="Times New Roman" w:cs="Times New Roman"/>
+          <w:sz w:val="24"/>
+          <w:szCs w:val="24"/>
+          <w:lang w:val="pt-PT"/>
+        </w:rPr>
+        <w:t>Veiculos depois das feiras so podem ir para outra feira ou para a sede?</w:t>
+      </w:r>
+    </w:p>
+    <w:p>
+      <w:pPr>
+        <w:pStyle w:val="Normal"/>
+        <w:rPr>
+          <w:rFonts w:ascii="Times New Roman" w:hAnsi="Times New Roman" w:cs="Times New Roman"/>
+          <w:sz w:val="24"/>
+          <w:szCs w:val="24"/>
+          <w:lang w:val="pt-PT"/>
+        </w:rPr>
+      </w:pPr>
+      <w:r>
+        <w:rPr>
+          <w:rFonts w:ascii="Times New Roman" w:hAnsi="Times New Roman" w:cs="Times New Roman"/>
+          <w:sz w:val="24"/>
+          <w:szCs w:val="24"/>
+          <w:lang w:val="pt-PT"/>
+        </w:rPr>
+        <w:t>Se a feira for na filial, os veiculas na feira conta para o numero de veiculos na filial?</w:t>
+      </w:r>
+    </w:p>
+    <w:p>
+      <w:pPr>
+        <w:pStyle w:val="Normal"/>
+        <w:rPr>
+          <w:rFonts w:ascii="Times New Roman" w:hAnsi="Times New Roman" w:cs="Times New Roman"/>
+          <w:sz w:val="24"/>
+          <w:szCs w:val="24"/>
+          <w:lang w:val="pt-PT"/>
+        </w:rPr>
+      </w:pPr>
+      <w:r>
+        <w:rPr>
+          <w:rFonts w:ascii="Times New Roman" w:hAnsi="Times New Roman" w:cs="Times New Roman"/>
+          <w:sz w:val="24"/>
+          <w:szCs w:val="24"/>
+          <w:lang w:val="pt-PT"/>
+        </w:rPr>
+        <w:t>Quando ha feira todos os carros presentes na filial contam para a a feira?</w:t>
+      </w:r>
+    </w:p>
+    <w:p>
+      <w:pPr>
+        <w:pStyle w:val="Normal"/>
+        <w:rPr>
+          <w:rFonts w:ascii="Times New Roman" w:hAnsi="Times New Roman" w:cs="Times New Roman"/>
+          <w:sz w:val="24"/>
+          <w:szCs w:val="24"/>
+          <w:lang w:val="pt-PT"/>
+        </w:rPr>
+      </w:pPr>
+      <w:r>
+        <w:rPr>
+          <w:rFonts w:ascii="Times New Roman" w:hAnsi="Times New Roman" w:cs="Times New Roman"/>
+          <w:sz w:val="24"/>
+          <w:szCs w:val="24"/>
+          <w:lang w:val="pt-PT"/>
+        </w:rPr>
+        <w:t>Se a feira for fora de uma filial qual e o limite de carros?</w:t>
+      </w:r>
+    </w:p>
+    <w:p>
+      <w:pPr>
+        <w:pStyle w:val="Normal"/>
+        <w:rPr>
+          <w:rFonts w:ascii="Times New Roman" w:hAnsi="Times New Roman" w:cs="Times New Roman"/>
+          <w:sz w:val="24"/>
+          <w:szCs w:val="24"/>
+          <w:lang w:val="pt-PT"/>
+        </w:rPr>
+      </w:pPr>
+      <w:r>
+        <w:rPr>
+          <w:rFonts w:ascii="Times New Roman" w:hAnsi="Times New Roman" w:cs="Times New Roman"/>
+          <w:sz w:val="24"/>
+          <w:szCs w:val="24"/>
+          <w:lang w:val="pt-PT"/>
+        </w:rPr>
+        <w:t>Existe tempo minimo de transporte entre a deslocacao do veiculo</w:t>
+      </w:r>
+    </w:p>
+    <w:p>
+      <w:pPr>
+        <w:pStyle w:val="Normal"/>
+        <w:rPr>
+          <w:rFonts w:ascii="Times New Roman" w:hAnsi="Times New Roman" w:cs="Times New Roman"/>
+          <w:sz w:val="24"/>
+          <w:szCs w:val="24"/>
+          <w:lang w:val="pt-PT"/>
+        </w:rPr>
+      </w:pPr>
+      <w:r>
+        <w:rPr>
+          <w:rFonts w:ascii="Times New Roman" w:hAnsi="Times New Roman" w:cs="Times New Roman"/>
+          <w:sz w:val="24"/>
+          <w:szCs w:val="24"/>
+          <w:lang w:val="pt-PT"/>
+        </w:rPr>
+        <w:t>A preparacao dos carros na sede para venda demora quanto tempo? Inclui transporte? Contabilizamos a estadia do carro(mandamos o carro para a sede, codigo)</w:t>
+      </w:r>
+    </w:p>
+    <w:p>
+      <w:pPr>
+        <w:pStyle w:val="Normal"/>
+        <w:rPr>
+          <w:rFonts w:ascii="Times New Roman" w:hAnsi="Times New Roman" w:cs="Times New Roman"/>
+          <w:sz w:val="24"/>
+          <w:szCs w:val="24"/>
+          <w:lang w:val="pt-PT"/>
+        </w:rPr>
+      </w:pPr>
+      <w:r>
+        <w:rPr>
+          <w:rFonts w:ascii="Times New Roman" w:hAnsi="Times New Roman" w:cs="Times New Roman"/>
+          <w:sz w:val="24"/>
+          <w:szCs w:val="24"/>
+          <w:lang w:val="pt-PT"/>
+        </w:rPr>
+        <w:t>Que preparacoes sao feitas nos carros apos a venda? Vale a pena contabilizar</w:t>
+      </w:r>
+    </w:p>
+    <w:p>
+      <w:pPr>
+        <w:pStyle w:val="Normal"/>
+        <w:rPr>
+          <w:rFonts w:ascii="Times New Roman" w:hAnsi="Times New Roman" w:cs="Times New Roman"/>
+          <w:sz w:val="24"/>
+          <w:szCs w:val="24"/>
+          <w:lang w:val="pt-PT"/>
+        </w:rPr>
+      </w:pPr>
+      <w:r>
+        <w:rPr>
+          <w:rFonts w:ascii="Times New Roman" w:hAnsi="Times New Roman" w:cs="Times New Roman"/>
+          <w:sz w:val="24"/>
+          <w:szCs w:val="24"/>
+          <w:lang w:val="pt-PT"/>
+        </w:rPr>
+        <w:t>Se as encomendas de pecas das filias podem ser feitas ao fornecedor ou so exclusivamente a sede/filial?</w:t>
+      </w:r>
+    </w:p>
+    <w:p>
+      <w:pPr>
+        <w:pStyle w:val="Normal"/>
+        <w:rPr>
+          <w:rFonts w:ascii="Times New Roman" w:hAnsi="Times New Roman" w:cs="Times New Roman"/>
+          <w:sz w:val="24"/>
+          <w:szCs w:val="24"/>
+          <w:lang w:val="pt-PT"/>
+        </w:rPr>
+      </w:pPr>
+      <w:r>
+        <w:rPr>
+          <w:rFonts w:ascii="Times New Roman" w:hAnsi="Times New Roman" w:cs="Times New Roman"/>
+          <w:sz w:val="24"/>
+          <w:szCs w:val="24"/>
+          <w:lang w:val="pt-PT"/>
+        </w:rPr>
+        <w:t>Quem marca as feiras? Filial, sede, qualquer um?</w:t>
+      </w:r>
+    </w:p>
+    <w:p>
+      <w:pPr>
+        <w:pStyle w:val="Normal"/>
+        <w:rPr>
+          <w:rFonts w:ascii="Times New Roman" w:hAnsi="Times New Roman" w:cs="Times New Roman"/>
+          <w:sz w:val="24"/>
+          <w:szCs w:val="24"/>
+          <w:lang w:val="pt-PT"/>
+        </w:rPr>
+      </w:pPr>
+      <w:r>
+        <w:rPr>
+          <w:rFonts w:ascii="Times New Roman" w:hAnsi="Times New Roman" w:cs="Times New Roman"/>
+          <w:sz w:val="24"/>
+          <w:szCs w:val="24"/>
+          <w:lang w:val="pt-PT"/>
+        </w:rPr>
+        <w:t>Registamos 1o e so depois pedimos transferencia?</w:t>
+      </w:r>
+    </w:p>
+    <w:p>
+      <w:pPr>
+        <w:pStyle w:val="Normal"/>
+        <w:rPr>
+          <w:rFonts w:ascii="Times New Roman" w:hAnsi="Times New Roman" w:cs="Times New Roman"/>
+          <w:sz w:val="24"/>
+          <w:szCs w:val="24"/>
+          <w:lang w:val="pt-PT"/>
+        </w:rPr>
+      </w:pPr>
+      <w:r>
+        <w:rPr>
+          <w:rFonts w:ascii="Times New Roman" w:hAnsi="Times New Roman" w:cs="Times New Roman"/>
+          <w:sz w:val="24"/>
+          <w:szCs w:val="24"/>
+          <w:lang w:val="pt-PT"/>
+        </w:rPr>
+        <w:t xml:space="preserve">So registamos cliente quando ha compra/venda? tambem aceitamos registos para reparacoes? </w:t>
+      </w:r>
+    </w:p>
+    <w:p>
+      <w:pPr>
+        <w:pStyle w:val="Normal"/>
+        <w:rPr>
+          <w:rFonts w:ascii="Times New Roman" w:hAnsi="Times New Roman" w:cs="Times New Roman"/>
+          <w:sz w:val="24"/>
+          <w:szCs w:val="24"/>
+          <w:lang w:val="pt-PT"/>
+        </w:rPr>
+      </w:pPr>
+      <w:r>
+        <w:rPr>
+          <w:rFonts w:ascii="Times New Roman" w:hAnsi="Times New Roman" w:cs="Times New Roman"/>
+          <w:sz w:val="24"/>
+          <w:szCs w:val="24"/>
+          <w:lang w:val="pt-PT"/>
+        </w:rPr>
+        <w:t>Limite de automoveis da sede? 4500?</w:t>
+      </w:r>
+    </w:p>
+    <w:p>
+      <w:pPr>
+        <w:pStyle w:val="Normal"/>
+        <w:rPr>
+          <w:rFonts w:ascii="Times New Roman" w:hAnsi="Times New Roman" w:cs="Times New Roman"/>
+          <w:sz w:val="24"/>
+          <w:szCs w:val="24"/>
+          <w:lang w:val="pt-PT"/>
+        </w:rPr>
+      </w:pPr>
+      <w:r>
+        <w:rPr>
+          <w:rFonts w:ascii="Times New Roman" w:hAnsi="Times New Roman" w:cs="Times New Roman"/>
+          <w:sz w:val="24"/>
+          <w:szCs w:val="24"/>
+          <w:lang w:val="pt-PT"/>
+        </w:rPr>
+        <w:t xml:space="preserve">Somos penalizados se </w:t>
+      </w:r>
+      <w:proofErr w:type="spellStart"/>
+      <w:r>
+        <w:rPr>
+          <w:rFonts w:ascii="Times New Roman" w:hAnsi="Times New Roman" w:cs="Times New Roman"/>
+          <w:sz w:val="24"/>
+          <w:szCs w:val="24"/>
+          <w:lang w:val="pt-PT"/>
+        </w:rPr>
+        <w:t>nao</w:t>
+      </w:r>
+      <w:proofErr w:type="spellEnd"/>
+      <w:r>
+        <w:rPr>
+          <w:rFonts w:ascii="Times New Roman" w:hAnsi="Times New Roman" w:cs="Times New Roman"/>
+          <w:sz w:val="24"/>
+          <w:szCs w:val="24"/>
+          <w:lang w:val="pt-PT"/>
+        </w:rPr>
+        <w:t xml:space="preserve"> tivermos imagens dos carros?</w:t>
+      </w:r>
+    </w:p>
+    <w:p>
+      <w:pPr>
+        <w:pStyle w:val="Normal"/>
+        <w:rPr>
+          <w:rFonts w:ascii="Times New Roman" w:hAnsi="Times New Roman" w:cs="Times New Roman"/>
+          <w:sz w:val="24"/>
+          <w:szCs w:val="24"/>
+          <w:lang w:val="pt-PT"/>
+        </w:rPr>
+      </w:pPr>
+      <w:r>
+        <w:rPr>
+          <w:rFonts w:ascii="Times New Roman" w:hAnsi="Times New Roman" w:cs="Times New Roman"/>
+          <w:sz w:val="24"/>
+          <w:szCs w:val="24"/>
+          <w:lang w:val="pt-PT"/>
+        </w:rPr>
+        <w:t xml:space="preserve">Fazemos </w:t>
+      </w:r>
+      <w:proofErr w:type="spellStart"/>
+      <w:r>
+        <w:rPr>
+          <w:rFonts w:ascii="Times New Roman" w:hAnsi="Times New Roman" w:cs="Times New Roman"/>
+          <w:sz w:val="24"/>
+          <w:szCs w:val="24"/>
+          <w:lang w:val="pt-PT"/>
+        </w:rPr>
+        <w:t>transferencia</w:t>
+      </w:r>
+      <w:proofErr w:type="spellEnd"/>
+      <w:r>
+        <w:rPr>
+          <w:rFonts w:ascii="Times New Roman" w:hAnsi="Times New Roman" w:cs="Times New Roman"/>
+          <w:sz w:val="24"/>
+          <w:szCs w:val="24"/>
+          <w:lang w:val="pt-PT"/>
+        </w:rPr>
+        <w:t xml:space="preserve"> nas </w:t>
+      </w:r>
+      <w:proofErr w:type="spellStart"/>
+      <w:r>
+        <w:rPr>
+          <w:rFonts w:ascii="Times New Roman" w:hAnsi="Times New Roman" w:cs="Times New Roman"/>
+          <w:sz w:val="24"/>
+          <w:szCs w:val="24"/>
+          <w:lang w:val="pt-PT"/>
+        </w:rPr>
+        <w:t>reparacoes</w:t>
+      </w:r>
+      <w:proofErr w:type="spellEnd"/>
+      <w:r>
+        <w:rPr>
+          <w:rFonts w:ascii="Times New Roman" w:hAnsi="Times New Roman" w:cs="Times New Roman"/>
+          <w:sz w:val="24"/>
+          <w:szCs w:val="24"/>
+          <w:lang w:val="pt-PT"/>
+        </w:rPr>
+        <w:t>?</w:t>
+      </w:r>
+    </w:p>
+    <w:p>
+      <w:pPr>
+        <w:pStyle w:val="Normal"/>
+        <w:rPr>
+          <w:rFonts w:ascii="Times New Roman" w:hAnsi="Times New Roman" w:cs="Times New Roman"/>
+          <w:sz w:val="24"/>
+          <w:szCs w:val="24"/>
+          <w:lang w:val="pt-PT"/>
+        </w:rPr>
+      </w:pPr>
+      <w:r>
+        <w:rPr>
+          <w:rFonts w:ascii="Times New Roman" w:hAnsi="Times New Roman" w:cs="Times New Roman"/>
+          <w:sz w:val="24"/>
+          <w:szCs w:val="24"/>
+          <w:lang w:val="pt-PT"/>
+        </w:rPr>
+        <w:t xml:space="preserve">Transferimos o carro para a sede quando há </w:t>
+      </w:r>
+      <w:proofErr w:type="spellStart"/>
+      <w:r>
+        <w:rPr>
+          <w:rFonts w:ascii="Times New Roman" w:hAnsi="Times New Roman" w:cs="Times New Roman"/>
+          <w:sz w:val="24"/>
+          <w:szCs w:val="24"/>
+          <w:lang w:val="pt-PT"/>
+        </w:rPr>
+        <w:t>reparacoes</w:t>
+      </w:r>
+      <w:proofErr w:type="spellEnd"/>
+      <w:r>
+        <w:rPr>
+          <w:rFonts w:ascii="Times New Roman" w:hAnsi="Times New Roman" w:cs="Times New Roman"/>
+          <w:sz w:val="24"/>
+          <w:szCs w:val="24"/>
+          <w:lang w:val="pt-PT"/>
+        </w:rPr>
+        <w:t xml:space="preserve"> grandes?</w:t>
+      </w:r>
     </w:p>
     <w:sectPr>
-      <w:pgSz w:w="12240" w:h="15840"/>
+      <w:pgSz w:w="12240" w:h="15840" w:orient="portrait"/>
       <w:pgMar w:top="1440" w:right="1440" w:bottom="1440" w:left="1440" w:header="720" w:footer="720" w:gutter="0"/>
       <w:cols w:space="720"/>
       <w:docGrid w:linePitch="360"/>
@@ -679,7 +2325,7 @@
   <w:docDefaults>
     <w:rPrDefault>
       <w:rPr>
-        <w:rFonts w:asciiTheme="minorHAnsi" w:eastAsiaTheme="minorHAnsi" w:hAnsiTheme="minorHAnsi" w:cstheme="minorBidi"/>
+        <w:rFonts w:asciiTheme="minorHAnsi" w:hAnsiTheme="minorHAnsi" w:eastAsiaTheme="minorHAnsi" w:cstheme="minorBidi"/>
         <w:sz w:val="22"/>
         <w:szCs w:val="22"/>
         <w:lang w:val="en-US" w:eastAsia="en-US" w:bidi="ar-SA"/>
@@ -694,14 +2340,14 @@
   <w:latentStyles w:defLockedState="0" w:defUIPriority="99" w:defSemiHidden="0" w:defUnhideWhenUsed="0" w:defQFormat="0" w:count="376">
     <w:lsdException w:name="Normal" w:uiPriority="0" w:qFormat="1"/>
     <w:lsdException w:name="heading 1" w:uiPriority="9" w:qFormat="1"/>
-    <w:lsdException w:name="heading 2" w:semiHidden="1" w:uiPriority="9" w:unhideWhenUsed="1" w:qFormat="1"/>
-    <w:lsdException w:name="heading 3" w:semiHidden="1" w:uiPriority="9" w:unhideWhenUsed="1" w:qFormat="1"/>
-    <w:lsdException w:name="heading 4" w:semiHidden="1" w:uiPriority="9" w:unhideWhenUsed="1" w:qFormat="1"/>
-    <w:lsdException w:name="heading 5" w:semiHidden="1" w:uiPriority="9" w:unhideWhenUsed="1" w:qFormat="1"/>
-    <w:lsdException w:name="heading 6" w:semiHidden="1" w:uiPriority="9" w:unhideWhenUsed="1" w:qFormat="1"/>
-    <w:lsdException w:name="heading 7" w:semiHidden="1" w:uiPriority="9" w:unhideWhenUsed="1" w:qFormat="1"/>
-    <w:lsdException w:name="heading 8" w:semiHidden="1" w:uiPriority="9" w:unhideWhenUsed="1" w:qFormat="1"/>
-    <w:lsdException w:name="heading 9" w:semiHidden="1" w:uiPriority="9" w:unhideWhenUsed="1" w:qFormat="1"/>
+    <w:lsdException w:name="heading 2" w:uiPriority="9" w:semiHidden="1" w:unhideWhenUsed="1" w:qFormat="1"/>
+    <w:lsdException w:name="heading 3" w:uiPriority="9" w:semiHidden="1" w:unhideWhenUsed="1" w:qFormat="1"/>
+    <w:lsdException w:name="heading 4" w:uiPriority="9" w:semiHidden="1" w:unhideWhenUsed="1" w:qFormat="1"/>
+    <w:lsdException w:name="heading 5" w:uiPriority="9" w:semiHidden="1" w:unhideWhenUsed="1" w:qFormat="1"/>
+    <w:lsdException w:name="heading 6" w:uiPriority="9" w:semiHidden="1" w:unhideWhenUsed="1" w:qFormat="1"/>
+    <w:lsdException w:name="heading 7" w:uiPriority="9" w:semiHidden="1" w:unhideWhenUsed="1" w:qFormat="1"/>
+    <w:lsdException w:name="heading 8" w:uiPriority="9" w:semiHidden="1" w:unhideWhenUsed="1" w:qFormat="1"/>
+    <w:lsdException w:name="heading 9" w:uiPriority="9" w:semiHidden="1" w:unhideWhenUsed="1" w:qFormat="1"/>
     <w:lsdException w:name="index 1" w:semiHidden="1" w:unhideWhenUsed="1"/>
     <w:lsdException w:name="index 2" w:semiHidden="1" w:unhideWhenUsed="1"/>
     <w:lsdException w:name="index 3" w:semiHidden="1" w:unhideWhenUsed="1"/>
@@ -711,22 +2357,22 @@
     <w:lsdException w:name="index 7" w:semiHidden="1" w:unhideWhenUsed="1"/>
     <w:lsdException w:name="index 8" w:semiHidden="1" w:unhideWhenUsed="1"/>
     <w:lsdException w:name="index 9" w:semiHidden="1" w:unhideWhenUsed="1"/>
-    <w:lsdException w:name="toc 1" w:semiHidden="1" w:uiPriority="39" w:unhideWhenUsed="1"/>
-    <w:lsdException w:name="toc 2" w:semiHidden="1" w:uiPriority="39" w:unhideWhenUsed="1"/>
-    <w:lsdException w:name="toc 3" w:semiHidden="1" w:uiPriority="39" w:unhideWhenUsed="1"/>
-    <w:lsdException w:name="toc 4" w:semiHidden="1" w:uiPriority="39" w:unhideWhenUsed="1"/>
-    <w:lsdException w:name="toc 5" w:semiHidden="1" w:uiPriority="39" w:unhideWhenUsed="1"/>
-    <w:lsdException w:name="toc 6" w:semiHidden="1" w:uiPriority="39" w:unhideWhenUsed="1"/>
-    <w:lsdException w:name="toc 7" w:semiHidden="1" w:uiPriority="39" w:unhideWhenUsed="1"/>
-    <w:lsdException w:name="toc 8" w:semiHidden="1" w:uiPriority="39" w:unhideWhenUsed="1"/>
-    <w:lsdException w:name="toc 9" w:semiHidden="1" w:uiPriority="39" w:unhideWhenUsed="1"/>
+    <w:lsdException w:name="toc 1" w:uiPriority="39" w:semiHidden="1" w:unhideWhenUsed="1"/>
+    <w:lsdException w:name="toc 2" w:uiPriority="39" w:semiHidden="1" w:unhideWhenUsed="1"/>
+    <w:lsdException w:name="toc 3" w:uiPriority="39" w:semiHidden="1" w:unhideWhenUsed="1"/>
+    <w:lsdException w:name="toc 4" w:uiPriority="39" w:semiHidden="1" w:unhideWhenUsed="1"/>
+    <w:lsdException w:name="toc 5" w:uiPriority="39" w:semiHidden="1" w:unhideWhenUsed="1"/>
+    <w:lsdException w:name="toc 6" w:uiPriority="39" w:semiHidden="1" w:unhideWhenUsed="1"/>
+    <w:lsdException w:name="toc 7" w:uiPriority="39" w:semiHidden="1" w:unhideWhenUsed="1"/>
+    <w:lsdException w:name="toc 8" w:uiPriority="39" w:semiHidden="1" w:unhideWhenUsed="1"/>
+    <w:lsdException w:name="toc 9" w:uiPriority="39" w:semiHidden="1" w:unhideWhenUsed="1"/>
     <w:lsdException w:name="Normal Indent" w:semiHidden="1" w:unhideWhenUsed="1"/>
     <w:lsdException w:name="footnote text" w:semiHidden="1" w:unhideWhenUsed="1"/>
     <w:lsdException w:name="annotation text" w:semiHidden="1" w:unhideWhenUsed="1"/>
     <w:lsdException w:name="header" w:semiHidden="1" w:unhideWhenUsed="1"/>
     <w:lsdException w:name="footer" w:semiHidden="1" w:unhideWhenUsed="1"/>
     <w:lsdException w:name="index heading" w:semiHidden="1" w:unhideWhenUsed="1"/>
-    <w:lsdException w:name="caption" w:semiHidden="1" w:uiPriority="35" w:unhideWhenUsed="1" w:qFormat="1"/>
+    <w:lsdException w:name="caption" w:uiPriority="35" w:semiHidden="1" w:unhideWhenUsed="1" w:qFormat="1"/>
     <w:lsdException w:name="table of figures" w:semiHidden="1" w:unhideWhenUsed="1"/>
     <w:lsdException w:name="envelope address" w:semiHidden="1" w:unhideWhenUsed="1"/>
     <w:lsdException w:name="envelope return" w:semiHidden="1" w:unhideWhenUsed="1"/>
@@ -757,7 +2403,7 @@
     <w:lsdException w:name="Title" w:uiPriority="10" w:qFormat="1"/>
     <w:lsdException w:name="Closing" w:semiHidden="1" w:unhideWhenUsed="1"/>
     <w:lsdException w:name="Signature" w:semiHidden="1" w:unhideWhenUsed="1"/>
-    <w:lsdException w:name="Default Paragraph Font" w:semiHidden="1" w:uiPriority="1" w:unhideWhenUsed="1"/>
+    <w:lsdException w:name="Default Paragraph Font" w:uiPriority="1" w:semiHidden="1" w:unhideWhenUsed="1"/>
     <w:lsdException w:name="Body Text" w:semiHidden="1" w:unhideWhenUsed="1"/>
     <w:lsdException w:name="Body Text Indent" w:semiHidden="1" w:unhideWhenUsed="1"/>
     <w:lsdException w:name="List Continue" w:semiHidden="1" w:unhideWhenUsed="1"/>
@@ -957,8 +2603,8 @@
     <w:lsdException w:name="Subtle Reference" w:uiPriority="31" w:qFormat="1"/>
     <w:lsdException w:name="Intense Reference" w:uiPriority="32" w:qFormat="1"/>
     <w:lsdException w:name="Book Title" w:uiPriority="33" w:qFormat="1"/>
-    <w:lsdException w:name="Bibliography" w:semiHidden="1" w:uiPriority="37" w:unhideWhenUsed="1"/>
-    <w:lsdException w:name="TOC Heading" w:semiHidden="1" w:uiPriority="39" w:unhideWhenUsed="1" w:qFormat="1"/>
+    <w:lsdException w:name="Bibliography" w:uiPriority="37" w:semiHidden="1" w:unhideWhenUsed="1"/>
+    <w:lsdException w:name="TOC Heading" w:uiPriority="39" w:semiHidden="1" w:unhideWhenUsed="1" w:qFormat="1"/>
     <w:lsdException w:name="Plain Table 1" w:uiPriority="41"/>
     <w:lsdException w:name="Plain Table 2" w:uiPriority="42"/>
     <w:lsdException w:name="Plain Table 3" w:uiPriority="43"/>
@@ -1069,17 +2715,17 @@
     <w:lsdException w:name="Unresolved Mention" w:semiHidden="1" w:unhideWhenUsed="1"/>
     <w:lsdException w:name="Smart Link" w:semiHidden="1" w:unhideWhenUsed="1"/>
   </w:latentStyles>
-  <w:style w:type="paragraph" w:default="1" w:styleId="Normal">
+  <w:style w:type="paragraph" w:styleId="Normal" w:default="1">
     <w:name w:val="Normal"/>
     <w:qFormat/>
   </w:style>
-  <w:style w:type="character" w:default="1" w:styleId="DefaultParagraphFont">
+  <w:style w:type="character" w:styleId="DefaultParagraphFont" w:default="1">
     <w:name w:val="Default Paragraph Font"/>
     <w:uiPriority w:val="1"/>
     <w:semiHidden/>
     <w:unhideWhenUsed/>
   </w:style>
-  <w:style w:type="table" w:default="1" w:styleId="TableNormal">
+  <w:style w:type="table" w:styleId="TableNormal" w:default="1">
     <w:name w:val="Normal Table"/>
     <w:uiPriority w:val="99"/>
     <w:semiHidden/>
@@ -1094,7 +2740,7 @@
       </w:tblCellMar>
     </w:tblPr>
   </w:style>
-  <w:style w:type="numbering" w:default="1" w:styleId="NoList">
+  <w:style w:type="numbering" w:styleId="NoList" w:default="1">
     <w:name w:val="No List"/>
     <w:uiPriority w:val="99"/>
     <w:semiHidden/>
@@ -1396,4 +3042,163 @@
     </a:ext>
   </a:extLst>
 </a:theme>
+</file>
+
+<file path=customXml/item1.xml><?xml version="1.0" encoding="utf-8"?>
+<ct:contentTypeSchema xmlns:ct="http://schemas.microsoft.com/office/2006/metadata/contentType" xmlns:ma="http://schemas.microsoft.com/office/2006/metadata/properties/metaAttributes" ct:_="" ma:_="" ma:contentTypeName="Documento" ma:contentTypeID="0x0101009538C76A52B3D24EB5B09EB524341AF1" ma:contentTypeVersion="2" ma:contentTypeDescription="Criar um novo documento." ma:contentTypeScope="" ma:versionID="ef77c6ab6f8b7f0c299449276f679e64">
+  <xsd:schema xmlns:xsd="http://www.w3.org/2001/XMLSchema" xmlns:xs="http://www.w3.org/2001/XMLSchema" xmlns:p="http://schemas.microsoft.com/office/2006/metadata/properties" xmlns:ns2="ef518c32-d7ce-4ac3-82c9-063ac84a0a48" targetNamespace="http://schemas.microsoft.com/office/2006/metadata/properties" ma:root="true" ma:fieldsID="a53c349b1a9062d6108c6c29a5e49365" ns2:_="">
+    <xsd:import namespace="ef518c32-d7ce-4ac3-82c9-063ac84a0a48"/>
+    <xsd:element name="properties">
+      <xsd:complexType>
+        <xsd:sequence>
+          <xsd:element name="documentManagement">
+            <xsd:complexType>
+              <xsd:all>
+                <xsd:element ref="ns2:MediaServiceMetadata" minOccurs="0"/>
+                <xsd:element ref="ns2:MediaServiceFastMetadata" minOccurs="0"/>
+              </xsd:all>
+            </xsd:complexType>
+          </xsd:element>
+        </xsd:sequence>
+      </xsd:complexType>
+    </xsd:element>
+  </xsd:schema>
+  <xsd:schema xmlns:xsd="http://www.w3.org/2001/XMLSchema" xmlns:xs="http://www.w3.org/2001/XMLSchema" xmlns:dms="http://schemas.microsoft.com/office/2006/documentManagement/types" xmlns:pc="http://schemas.microsoft.com/office/infopath/2007/PartnerControls" targetNamespace="ef518c32-d7ce-4ac3-82c9-063ac84a0a48" elementFormDefault="qualified">
+    <xsd:import namespace="http://schemas.microsoft.com/office/2006/documentManagement/types"/>
+    <xsd:import namespace="http://schemas.microsoft.com/office/infopath/2007/PartnerControls"/>
+    <xsd:element name="MediaServiceMetadata" ma:index="8" nillable="true" ma:displayName="MediaServiceMetadata" ma:hidden="true" ma:internalName="MediaServiceMetadata" ma:readOnly="true">
+      <xsd:simpleType>
+        <xsd:restriction base="dms:Note"/>
+      </xsd:simpleType>
+    </xsd:element>
+    <xsd:element name="MediaServiceFastMetadata" ma:index="9" nillable="true" ma:displayName="MediaServiceFastMetadata" ma:hidden="true" ma:internalName="MediaServiceFastMetadata" ma:readOnly="true">
+      <xsd:simpleType>
+        <xsd:restriction base="dms:Note"/>
+      </xsd:simpleType>
+    </xsd:element>
+  </xsd:schema>
+  <xsd:schema xmlns="http://schemas.openxmlformats.org/package/2006/metadata/core-properties" xmlns:xsd="http://www.w3.org/2001/XMLSchema" xmlns:xsi="http://www.w3.org/2001/XMLSchema-instance" xmlns:dc="http://purl.org/dc/elements/1.1/" xmlns:dcterms="http://purl.org/dc/terms/" xmlns:odoc="http://schemas.microsoft.com/internal/obd" targetNamespace="http://schemas.openxmlformats.org/package/2006/metadata/core-properties" elementFormDefault="qualified" attributeFormDefault="unqualified" blockDefault="#all">
+    <xsd:import namespace="http://purl.org/dc/elements/1.1/" schemaLocation="http://dublincore.org/schemas/xmls/qdc/2003/04/02/dc.xsd"/>
+    <xsd:import namespace="http://purl.org/dc/terms/" schemaLocation="http://dublincore.org/schemas/xmls/qdc/2003/04/02/dcterms.xsd"/>
+    <xsd:element name="coreProperties" type="CT_coreProperties"/>
+    <xsd:complexType name="CT_coreProperties">
+      <xsd:all>
+        <xsd:element ref="dc:creator" minOccurs="0" maxOccurs="1"/>
+        <xsd:element ref="dcterms:created" minOccurs="0" maxOccurs="1"/>
+        <xsd:element ref="dc:identifier" minOccurs="0" maxOccurs="1"/>
+        <xsd:element name="contentType" minOccurs="0" maxOccurs="1" type="xsd:string" ma:index="0" ma:displayName="Tipo de Conteúdo"/>
+        <xsd:element ref="dc:title" minOccurs="0" maxOccurs="1" ma:index="4" ma:displayName="Título"/>
+        <xsd:element ref="dc:subject" minOccurs="0" maxOccurs="1"/>
+        <xsd:element ref="dc:description" minOccurs="0" maxOccurs="1"/>
+        <xsd:element name="keywords" minOccurs="0" maxOccurs="1" type="xsd:string"/>
+        <xsd:element ref="dc:language" minOccurs="0" maxOccurs="1"/>
+        <xsd:element name="category" minOccurs="0" maxOccurs="1" type="xsd:string"/>
+        <xsd:element name="version" minOccurs="0" maxOccurs="1" type="xsd:string"/>
+        <xsd:element name="revision" minOccurs="0" maxOccurs="1" type="xsd:string">
+          <xsd:annotation>
+            <xsd:documentation>
+                        This value indicates the number of saves or revisions. The application is responsible for updating this value after each revision.
+                    </xsd:documentation>
+          </xsd:annotation>
+        </xsd:element>
+        <xsd:element name="lastModifiedBy" minOccurs="0" maxOccurs="1" type="xsd:string"/>
+        <xsd:element ref="dcterms:modified" minOccurs="0" maxOccurs="1"/>
+        <xsd:element name="contentStatus" minOccurs="0" maxOccurs="1" type="xsd:string"/>
+      </xsd:all>
+    </xsd:complexType>
+  </xsd:schema>
+  <xs:schema xmlns:pc="http://schemas.microsoft.com/office/infopath/2007/PartnerControls" xmlns:xs="http://www.w3.org/2001/XMLSchema" targetNamespace="http://schemas.microsoft.com/office/infopath/2007/PartnerControls" elementFormDefault="qualified" attributeFormDefault="unqualified">
+    <xs:element name="Person">
+      <xs:complexType>
+        <xs:sequence>
+          <xs:element ref="pc:DisplayName" minOccurs="0"/>
+          <xs:element ref="pc:AccountId" minOccurs="0"/>
+          <xs:element ref="pc:AccountType" minOccurs="0"/>
+        </xs:sequence>
+      </xs:complexType>
+    </xs:element>
+    <xs:element name="DisplayName" type="xs:string"/>
+    <xs:element name="AccountId" type="xs:string"/>
+    <xs:element name="AccountType" type="xs:string"/>
+    <xs:element name="BDCAssociatedEntity">
+      <xs:complexType>
+        <xs:sequence>
+          <xs:element ref="pc:BDCEntity" minOccurs="0" maxOccurs="unbounded"/>
+        </xs:sequence>
+        <xs:attribute ref="pc:EntityNamespace"/>
+        <xs:attribute ref="pc:EntityName"/>
+        <xs:attribute ref="pc:SystemInstanceName"/>
+        <xs:attribute ref="pc:AssociationName"/>
+      </xs:complexType>
+    </xs:element>
+    <xs:attribute name="EntityNamespace" type="xs:string"/>
+    <xs:attribute name="EntityName" type="xs:string"/>
+    <xs:attribute name="SystemInstanceName" type="xs:string"/>
+    <xs:attribute name="AssociationName" type="xs:string"/>
+    <xs:element name="BDCEntity">
+      <xs:complexType>
+        <xs:sequence>
+          <xs:element ref="pc:EntityDisplayName" minOccurs="0"/>
+          <xs:element ref="pc:EntityInstanceReference" minOccurs="0"/>
+          <xs:element ref="pc:EntityId1" minOccurs="0"/>
+          <xs:element ref="pc:EntityId2" minOccurs="0"/>
+          <xs:element ref="pc:EntityId3" minOccurs="0"/>
+          <xs:element ref="pc:EntityId4" minOccurs="0"/>
+          <xs:element ref="pc:EntityId5" minOccurs="0"/>
+        </xs:sequence>
+      </xs:complexType>
+    </xs:element>
+    <xs:element name="EntityDisplayName" type="xs:string"/>
+    <xs:element name="EntityInstanceReference" type="xs:string"/>
+    <xs:element name="EntityId1" type="xs:string"/>
+    <xs:element name="EntityId2" type="xs:string"/>
+    <xs:element name="EntityId3" type="xs:string"/>
+    <xs:element name="EntityId4" type="xs:string"/>
+    <xs:element name="EntityId5" type="xs:string"/>
+    <xs:element name="Terms">
+      <xs:complexType>
+        <xs:sequence>
+          <xs:element ref="pc:TermInfo" minOccurs="0" maxOccurs="unbounded"/>
+        </xs:sequence>
+      </xs:complexType>
+    </xs:element>
+    <xs:element name="TermInfo">
+      <xs:complexType>
+        <xs:sequence>
+          <xs:element ref="pc:TermName" minOccurs="0"/>
+          <xs:element ref="pc:TermId" minOccurs="0"/>
+        </xs:sequence>
+      </xs:complexType>
+    </xs:element>
+    <xs:element name="TermName" type="xs:string"/>
+    <xs:element name="TermId" type="xs:string"/>
+  </xs:schema>
+</ct:contentTypeSchema>
+</file>
+
+<file path=customXml/item2.xml><?xml version="1.0" encoding="utf-8"?>
+<?mso-contentType ?>
+<FormTemplates xmlns="http://schemas.microsoft.com/sharepoint/v3/contenttype/forms">
+  <Display>DocumentLibraryForm</Display>
+  <Edit>DocumentLibraryForm</Edit>
+  <New>DocumentLibraryForm</New>
+</FormTemplates>
+</file>
+
+<file path=customXml/item3.xml><?xml version="1.0" encoding="utf-8"?>
+<p:properties xmlns:p="http://schemas.microsoft.com/office/2006/metadata/properties" xmlns:xsi="http://www.w3.org/2001/XMLSchema-instance" xmlns:pc="http://schemas.microsoft.com/office/infopath/2007/PartnerControls">
+  <documentManagement/>
+</p:properties>
+</file>
+
+<file path=customXml/itemProps1.xml><?xml version="1.0" encoding="utf-8"?>
+<ds:datastoreItem xmlns:ds="http://schemas.openxmlformats.org/officeDocument/2006/customXml" ds:itemID="{916071D4-60A6-4498-BC08-B5196AD54A4F}"/>
+</file>
+
+<file path=customXml/itemProps2.xml><?xml version="1.0" encoding="utf-8"?>
+<ds:datastoreItem xmlns:ds="http://schemas.openxmlformats.org/officeDocument/2006/customXml" ds:itemID="{190345E4-6AEB-4D43-B910-CE119CCBE217}"/>
+</file>
+
+<file path=customXml/itemProps3.xml><?xml version="1.0" encoding="utf-8"?>
+<ds:datastoreItem xmlns:ds="http://schemas.openxmlformats.org/officeDocument/2006/customXml" ds:itemID="{36E16800-45D7-4C3E-B68E-FF2A1AE775B1}"/>
 </file>
</xml_diff>